<commit_message>
fix typos in syllabus, fill in syllabus slides for ch0 lecture
</commit_message>
<xml_diff>
--- a/Syllabus.docx
+++ b/Syllabus.docx
@@ -53,21 +53,7 @@
         <w:rPr>
           <w:color w:val="FF0000"/>
         </w:rPr>
-        <w:t>(</w:t>
-      </w:r>
-      <w:proofErr w:type="gramStart"/>
-      <w:r>
-        <w:rPr>
-          <w:color w:val="FF0000"/>
-        </w:rPr>
-        <w:t>things</w:t>
-      </w:r>
-      <w:proofErr w:type="gramEnd"/>
-      <w:r>
-        <w:rPr>
-          <w:color w:val="FF0000"/>
-        </w:rPr>
-        <w:t xml:space="preserve"> we need to change in red) </w:t>
+        <w:t xml:space="preserve">(things we need to change in red) </w:t>
       </w:r>
       <w:r>
         <w:rPr>
@@ -189,15 +175,7 @@
       </w:r>
       <w:r>
         <w:tab/>
-        <w:t xml:space="preserve">Charlie </w:t>
-      </w:r>
-      <w:proofErr w:type="spellStart"/>
-      <w:r>
-        <w:t>Wolock</w:t>
-      </w:r>
-      <w:proofErr w:type="spellEnd"/>
-      <w:r>
-        <w:t>, Ph.D. student in Biostatistics</w:t>
+        <w:t>Charlie Wolock, Ph.D. student in Biostatistics</w:t>
       </w:r>
     </w:p>
     <w:p>
@@ -418,15 +396,7 @@
       </w:r>
       <w:r>
         <w:tab/>
-        <w:t>*</w:t>
-      </w:r>
-      <w:proofErr w:type="gramStart"/>
-      <w:r>
-        <w:t>or</w:t>
-      </w:r>
-      <w:proofErr w:type="gramEnd"/>
-      <w:r>
-        <w:t xml:space="preserve"> by appointment</w:t>
+        <w:t>*or by appointment</w:t>
       </w:r>
     </w:p>
     <w:p>
@@ -834,15 +804,7 @@
         <w:t xml:space="preserve">, </w:t>
       </w:r>
       <w:r>
-        <w:t xml:space="preserve">not sent via email. We will monitor the discussion board regularly, </w:t>
-      </w:r>
-      <w:proofErr w:type="gramStart"/>
-      <w:r>
-        <w:t>and also</w:t>
-      </w:r>
-      <w:proofErr w:type="gramEnd"/>
-      <w:r>
-        <w:t xml:space="preserve"> strongly encourage you to reply to each other’s questions. Concerns of a personal nature can be communicated with us via email, and in general </w:t>
+        <w:t xml:space="preserve">not sent via email. We will monitor the discussion board regularly, and also strongly encourage you to reply to each other’s questions. Concerns of a personal nature can be communicated with us via email, and in general </w:t>
       </w:r>
       <w:r>
         <w:rPr>
@@ -852,15 +814,7 @@
         <w:t>any emails should be sent to both instructors</w:t>
       </w:r>
       <w:r>
-        <w:t xml:space="preserve">. Please communicate respectfully to your classmates and to </w:t>
-      </w:r>
-      <w:proofErr w:type="gramStart"/>
-      <w:r>
-        <w:t>us, and</w:t>
-      </w:r>
-      <w:proofErr w:type="gramEnd"/>
-      <w:r>
-        <w:t xml:space="preserve"> let us know if there are ways classroom communication can be made more accessible to you.</w:t>
+        <w:t>. Please communicate respectfully to your classmates and to us, and let us know if there are ways classroom communication can be made more accessible to you.</w:t>
       </w:r>
       <w:r>
         <w:t xml:space="preserve"> </w:t>
@@ -994,21 +948,7 @@
         <w:rPr>
           <w:color w:val="4472C4" w:themeColor="accent1"/>
         </w:rPr>
-        <w:t xml:space="preserve">extension days. These three days may be divided up for homework assignments however you choose (for example: all three days for a single assignment, one day each for three separate assignments). </w:t>
-      </w:r>
-      <w:proofErr w:type="gramStart"/>
-      <w:r>
-        <w:rPr>
-          <w:color w:val="4472C4" w:themeColor="accent1"/>
-        </w:rPr>
-        <w:t>In order to</w:t>
-      </w:r>
-      <w:proofErr w:type="gramEnd"/>
-      <w:r>
-        <w:rPr>
-          <w:color w:val="4472C4" w:themeColor="accent1"/>
-        </w:rPr>
-        <w:t xml:space="preserve"> use your extension days, </w:t>
+        <w:t xml:space="preserve">extension days. These three days may be divided up for homework assignments however you choose (for example: all three days for a single assignment, one day each for three separate assignments). In order to use your extension days, </w:t>
       </w:r>
       <w:r>
         <w:rPr>
@@ -1057,6 +997,14 @@
           <w:color w:val="4472C4" w:themeColor="accent1"/>
         </w:rPr>
       </w:pPr>
+    </w:p>
+    <w:p>
+      <w:pPr>
+        <w:ind w:left="720"/>
+        <w:rPr>
+          <w:color w:val="4472C4" w:themeColor="accent1"/>
+        </w:rPr>
+      </w:pPr>
       <w:r>
         <w:rPr>
           <w:color w:val="4472C4" w:themeColor="accent1"/>
@@ -1135,21 +1083,7 @@
         <w:rPr>
           <w:color w:val="000000" w:themeColor="text1"/>
         </w:rPr>
-        <w:t xml:space="preserve">will be a final data analysis project for which you will be given a dataset (or select your own, with approval from the instructors) and asked to develop </w:t>
-      </w:r>
-      <w:proofErr w:type="gramStart"/>
-      <w:r>
-        <w:rPr>
-          <w:color w:val="000000" w:themeColor="text1"/>
-        </w:rPr>
-        <w:t>a</w:t>
-      </w:r>
-      <w:proofErr w:type="gramEnd"/>
-      <w:r>
-        <w:rPr>
-          <w:color w:val="000000" w:themeColor="text1"/>
-        </w:rPr>
-        <w:t xml:space="preserve"> appropriate analysis plan, carry out the analysis, and write a short report. Projects will be introduced in the first discussion section. </w:t>
+        <w:t xml:space="preserve">will be a final data analysis project for which you will be given a dataset (or select your own, with approval from the instructors) and asked to develop a appropriate analysis plan, carry out the analysis, and write a short report. Projects will be introduced in the first discussion section. </w:t>
       </w:r>
       <w:r>
         <w:rPr>
@@ -1214,7 +1148,19 @@
         <w:rPr>
           <w:color w:val="000000" w:themeColor="text1"/>
         </w:rPr>
-        <w:t xml:space="preserve"> score will be based on completion of these assignments. To receive full credit for discussion section, you can miss at most of the discussions.</w:t>
+        <w:t xml:space="preserve"> score will be based on completion of these assignments. To receive full credit for discussion section, you can miss at most </w:t>
+      </w:r>
+      <w:r>
+        <w:rPr>
+          <w:color w:val="000000" w:themeColor="text1"/>
+        </w:rPr>
+        <w:t xml:space="preserve">one </w:t>
+      </w:r>
+      <w:r>
+        <w:rPr>
+          <w:color w:val="000000" w:themeColor="text1"/>
+        </w:rPr>
+        <w:t>of the discussions.</w:t>
       </w:r>
     </w:p>
     <w:p>
@@ -1560,7 +1506,6 @@
           <w:color w:val="000000" w:themeColor="text1"/>
           <w:u w:val="single"/>
         </w:rPr>
-        <w:lastRenderedPageBreak/>
         <w:t>Computing</w:t>
       </w:r>
       <w:r>
@@ -1973,21 +1918,7 @@
         <w:rPr>
           <w:rFonts w:asciiTheme="minorHAnsi" w:hAnsiTheme="minorHAnsi" w:cstheme="minorHAnsi"/>
         </w:rPr>
-        <w:t> or disability.uw.edu. DRS offers resources and coordinates reasonable accommodations for students with disabilities and/or temporary health conditions. Reasonable accommodations are established through an interactive process between you, your instructor(s</w:t>
-      </w:r>
-      <w:proofErr w:type="gramStart"/>
-      <w:r>
-        <w:rPr>
-          <w:rFonts w:asciiTheme="minorHAnsi" w:hAnsiTheme="minorHAnsi" w:cstheme="minorHAnsi"/>
-        </w:rPr>
-        <w:t>)</w:t>
-      </w:r>
-      <w:proofErr w:type="gramEnd"/>
-      <w:r>
-        <w:rPr>
-          <w:rFonts w:asciiTheme="minorHAnsi" w:hAnsiTheme="minorHAnsi" w:cstheme="minorHAnsi"/>
-        </w:rPr>
-        <w:t xml:space="preserve"> and DRS. It is the policy and practice of the University of Washington to create inclusive and accessible learning environments consistent with federal and state law.</w:t>
+        <w:t> or disability.uw.edu. DRS offers resources and coordinates reasonable accommodations for students with disabilities and/or temporary health conditions. Reasonable accommodations are established through an interactive process between you, your instructor(s) and DRS. It is the policy and practice of the University of Washington to create inclusive and accessible learning environments consistent with federal and state law.</w:t>
       </w:r>
     </w:p>
     <w:p>

</xml_diff>

<commit_message>
logistical updates to syllabus after meeting on 2/3/22
</commit_message>
<xml_diff>
--- a/Syllabus.docx
+++ b/Syllabus.docx
@@ -53,7 +53,21 @@
         <w:rPr>
           <w:color w:val="FF0000"/>
         </w:rPr>
-        <w:t xml:space="preserve">(things we need to change in red) </w:t>
+        <w:t>(</w:t>
+      </w:r>
+      <w:proofErr w:type="gramStart"/>
+      <w:r>
+        <w:rPr>
+          <w:color w:val="FF0000"/>
+        </w:rPr>
+        <w:t>things</w:t>
+      </w:r>
+      <w:proofErr w:type="gramEnd"/>
+      <w:r>
+        <w:rPr>
+          <w:color w:val="FF0000"/>
+        </w:rPr>
+        <w:t xml:space="preserve"> we need to change in red) </w:t>
       </w:r>
       <w:r>
         <w:rPr>
@@ -175,7 +189,15 @@
       </w:r>
       <w:r>
         <w:tab/>
-        <w:t>Charlie Wolock, Ph.D. student in Biostatistics</w:t>
+        <w:t xml:space="preserve">Charlie </w:t>
+      </w:r>
+      <w:proofErr w:type="spellStart"/>
+      <w:r>
+        <w:t>Wolock</w:t>
+      </w:r>
+      <w:proofErr w:type="spellEnd"/>
+      <w:r>
+        <w:t>, Ph.D. student in Biostatistics</w:t>
       </w:r>
     </w:p>
     <w:p>
@@ -203,14 +225,21 @@
         <w:rPr>
           <w:b/>
           <w:bCs/>
-        </w:rPr>
-      </w:pPr>
-    </w:p>
-    <w:p>
-      <w:r>
-        <w:rPr>
-          <w:b/>
-          <w:bCs/>
+          <w:color w:val="000000" w:themeColor="text1"/>
+        </w:rPr>
+      </w:pPr>
+    </w:p>
+    <w:p>
+      <w:pPr>
+        <w:rPr>
+          <w:color w:val="000000" w:themeColor="text1"/>
+        </w:rPr>
+      </w:pPr>
+      <w:r>
+        <w:rPr>
+          <w:b/>
+          <w:bCs/>
+          <w:color w:val="000000" w:themeColor="text1"/>
         </w:rPr>
         <w:t>Class Sessions:</w:t>
       </w:r>
@@ -218,185 +247,252 @@
         <w:rPr>
           <w:b/>
           <w:bCs/>
-        </w:rPr>
-        <w:tab/>
-      </w:r>
-      <w:r>
+          <w:color w:val="000000" w:themeColor="text1"/>
+        </w:rPr>
+        <w:tab/>
+      </w:r>
+      <w:r>
+        <w:rPr>
+          <w:color w:val="000000" w:themeColor="text1"/>
+        </w:rPr>
         <w:t xml:space="preserve">Lecture: </w:t>
       </w:r>
       <w:r>
         <w:rPr>
+          <w:color w:val="000000" w:themeColor="text1"/>
+        </w:rPr>
+        <w:t xml:space="preserve">MWF, 12:30 – 1:20pm </w:t>
+      </w:r>
+      <w:r>
+        <w:rPr>
+          <w:color w:val="000000" w:themeColor="text1"/>
+        </w:rPr>
+        <w:tab/>
+      </w:r>
+      <w:r>
+        <w:rPr>
+          <w:color w:val="000000" w:themeColor="text1"/>
+        </w:rPr>
+        <w:tab/>
+      </w:r>
+      <w:r>
+        <w:rPr>
+          <w:color w:val="000000" w:themeColor="text1"/>
+        </w:rPr>
+        <w:tab/>
+      </w:r>
+      <w:r>
+        <w:rPr>
+          <w:color w:val="000000" w:themeColor="text1"/>
+        </w:rPr>
+        <w:tab/>
+        <w:t>(</w:t>
+      </w:r>
+      <w:r>
+        <w:rPr>
+          <w:color w:val="000000" w:themeColor="text1"/>
+        </w:rPr>
+        <w:t>HSE 216</w:t>
+      </w:r>
+      <w:r>
+        <w:rPr>
+          <w:color w:val="000000" w:themeColor="text1"/>
+        </w:rPr>
+        <w:t>)</w:t>
+      </w:r>
+    </w:p>
+    <w:p>
+      <w:r>
+        <w:tab/>
+      </w:r>
+      <w:r>
+        <w:tab/>
+      </w:r>
+      <w:r>
+        <w:tab/>
+        <w:t xml:space="preserve">Discussion: </w:t>
+      </w:r>
+      <w:r>
+        <w:rPr>
+          <w:color w:val="000000" w:themeColor="text1"/>
+        </w:rPr>
+        <w:t xml:space="preserve">Tuesday, 10:30 – 11:20am </w:t>
+      </w:r>
+      <w:r>
+        <w:tab/>
+      </w:r>
+      <w:r>
+        <w:tab/>
+      </w:r>
+      <w:r>
+        <w:tab/>
+      </w:r>
+      <w:r>
+        <w:rPr>
+          <w:color w:val="000000" w:themeColor="text1"/>
+        </w:rPr>
+        <w:t>(</w:t>
+      </w:r>
+      <w:r>
+        <w:rPr>
+          <w:color w:val="000000" w:themeColor="text1"/>
+        </w:rPr>
+        <w:t>HSE 216</w:t>
+      </w:r>
+      <w:r>
+        <w:rPr>
+          <w:color w:val="000000" w:themeColor="text1"/>
+        </w:rPr>
+        <w:t>)</w:t>
+      </w:r>
+    </w:p>
+    <w:p>
+      <w:pPr>
+        <w:rPr>
+          <w:b/>
+          <w:bCs/>
+        </w:rPr>
+      </w:pPr>
+    </w:p>
+    <w:p>
+      <w:pPr>
+        <w:rPr>
           <w:color w:val="FF0000"/>
         </w:rPr>
-        <w:t xml:space="preserve">MWF, 12:30 – 1:20pm </w:t>
-      </w:r>
-      <w:r>
-        <w:tab/>
-      </w:r>
-      <w:r>
-        <w:tab/>
-      </w:r>
-      <w:r>
-        <w:tab/>
-      </w:r>
-      <w:r>
-        <w:tab/>
+      </w:pPr>
+      <w:r>
+        <w:rPr>
+          <w:b/>
+          <w:bCs/>
+        </w:rPr>
+        <w:t>Office Hours:</w:t>
+      </w:r>
+      <w:r>
+        <w:rPr>
+          <w:b/>
+          <w:bCs/>
+        </w:rPr>
+        <w:tab/>
+      </w:r>
+      <w:r>
+        <w:rPr>
+          <w:b/>
+          <w:bCs/>
+        </w:rPr>
+        <w:tab/>
+      </w:r>
+      <w:r>
+        <w:t xml:space="preserve">Taylor: </w:t>
       </w:r>
       <w:r>
         <w:rPr>
           <w:color w:val="FF0000"/>
         </w:rPr>
-        <w:t>(SOCC 301)</w:t>
-      </w:r>
-    </w:p>
-    <w:p>
-      <w:r>
-        <w:tab/>
-      </w:r>
-      <w:r>
-        <w:tab/>
-      </w:r>
-      <w:r>
-        <w:tab/>
-        <w:t xml:space="preserve">Discussion: </w:t>
+        <w:t>Wednesday, 2:00 – 3:00pm*</w:t>
       </w:r>
       <w:r>
         <w:rPr>
           <w:color w:val="FF0000"/>
         </w:rPr>
-        <w:t xml:space="preserve">Tuesday, 10:30 – 11:20am </w:t>
-      </w:r>
-      <w:r>
-        <w:tab/>
-      </w:r>
-      <w:r>
-        <w:tab/>
-      </w:r>
-      <w:r>
-        <w:tab/>
+        <w:tab/>
+      </w:r>
+      <w:r>
+        <w:tab/>
+      </w:r>
+      <w:r>
+        <w:tab/>
+      </w:r>
+      <w:r>
+        <w:tab/>
+      </w:r>
+      <w:r>
+        <w:rPr>
+          <w:color w:val="000000" w:themeColor="text1"/>
+        </w:rPr>
+        <w:t>(</w:t>
+      </w:r>
+      <w:r>
+        <w:rPr>
+          <w:color w:val="000000" w:themeColor="text1"/>
+        </w:rPr>
+        <w:t>HST 359</w:t>
+      </w:r>
+      <w:r>
+        <w:rPr>
+          <w:color w:val="000000" w:themeColor="text1"/>
+        </w:rPr>
+        <w:t>)</w:t>
+      </w:r>
+    </w:p>
+    <w:p>
+      <w:r>
+        <w:tab/>
+      </w:r>
+      <w:r>
+        <w:tab/>
+      </w:r>
+      <w:r>
+        <w:tab/>
+        <w:t xml:space="preserve">Charlie: </w:t>
       </w:r>
       <w:r>
         <w:rPr>
           <w:color w:val="FF0000"/>
         </w:rPr>
-        <w:t>(SOCC 301)</w:t>
-      </w:r>
-    </w:p>
-    <w:p>
-      <w:pPr>
-        <w:rPr>
-          <w:b/>
-          <w:bCs/>
-        </w:rPr>
-      </w:pPr>
-    </w:p>
-    <w:p>
-      <w:pPr>
+        <w:t>Wednesday, 3:00 – 4:00pm*</w:t>
+      </w:r>
+      <w:r>
         <w:rPr>
           <w:color w:val="FF0000"/>
         </w:rPr>
-      </w:pPr>
-      <w:r>
-        <w:rPr>
-          <w:b/>
-          <w:bCs/>
-        </w:rPr>
-        <w:t>Office Hours:</w:t>
-      </w:r>
-      <w:r>
-        <w:rPr>
-          <w:b/>
-          <w:bCs/>
-        </w:rPr>
-        <w:tab/>
-      </w:r>
-      <w:r>
-        <w:rPr>
-          <w:b/>
-          <w:bCs/>
-        </w:rPr>
-        <w:tab/>
-      </w:r>
-      <w:r>
-        <w:t xml:space="preserve">Taylor: </w:t>
-      </w:r>
-      <w:r>
-        <w:rPr>
-          <w:color w:val="FF0000"/>
-        </w:rPr>
-        <w:t>Wednesday, 2:00 – 3:00pm*</w:t>
-      </w:r>
-      <w:r>
-        <w:rPr>
-          <w:color w:val="FF0000"/>
-        </w:rPr>
-        <w:tab/>
-      </w:r>
-      <w:r>
-        <w:tab/>
-      </w:r>
-      <w:r>
-        <w:tab/>
-      </w:r>
-      <w:r>
-        <w:tab/>
-      </w:r>
-      <w:r>
-        <w:rPr>
-          <w:color w:val="FF0000"/>
-        </w:rPr>
-        <w:t>(HSB H657)</w:t>
-      </w:r>
-    </w:p>
-    <w:p>
-      <w:r>
-        <w:tab/>
-      </w:r>
-      <w:r>
-        <w:tab/>
-      </w:r>
-      <w:r>
-        <w:tab/>
-        <w:t xml:space="preserve">Charlie: </w:t>
-      </w:r>
-      <w:r>
-        <w:rPr>
-          <w:color w:val="FF0000"/>
-        </w:rPr>
-        <w:t>Wednesday, 3:00 – 4:00pm*</w:t>
-      </w:r>
-      <w:r>
-        <w:rPr>
-          <w:color w:val="FF0000"/>
-        </w:rPr>
-        <w:tab/>
-      </w:r>
-      <w:r>
-        <w:tab/>
-      </w:r>
-      <w:r>
-        <w:tab/>
-      </w:r>
-      <w:r>
-        <w:tab/>
-      </w:r>
-      <w:r>
-        <w:rPr>
-          <w:color w:val="FF0000"/>
-        </w:rPr>
-        <w:t>(HSB H657)</w:t>
-      </w:r>
-    </w:p>
-    <w:p>
-      <w:r>
-        <w:tab/>
-      </w:r>
-      <w:r>
-        <w:tab/>
-      </w:r>
-      <w:r>
-        <w:tab/>
-        <w:t>*or by appointment</w:t>
+        <w:tab/>
+      </w:r>
+      <w:r>
+        <w:tab/>
+      </w:r>
+      <w:r>
+        <w:tab/>
+      </w:r>
+      <w:r>
+        <w:tab/>
+      </w:r>
+      <w:r>
+        <w:rPr>
+          <w:color w:val="000000" w:themeColor="text1"/>
+        </w:rPr>
+        <w:t>(</w:t>
+      </w:r>
+      <w:r>
+        <w:rPr>
+          <w:color w:val="000000" w:themeColor="text1"/>
+        </w:rPr>
+        <w:t>HST 359</w:t>
+      </w:r>
+      <w:r>
+        <w:rPr>
+          <w:color w:val="000000" w:themeColor="text1"/>
+        </w:rPr>
+        <w:t>)</w:t>
+      </w:r>
+    </w:p>
+    <w:p>
+      <w:r>
+        <w:tab/>
+      </w:r>
+      <w:r>
+        <w:tab/>
+      </w:r>
+      <w:r>
+        <w:tab/>
+        <w:t>*</w:t>
+      </w:r>
+      <w:proofErr w:type="gramStart"/>
+      <w:r>
+        <w:t>or</w:t>
+      </w:r>
+      <w:proofErr w:type="gramEnd"/>
+      <w:r>
+        <w:t xml:space="preserve"> by appointment</w:t>
       </w:r>
     </w:p>
     <w:p>
@@ -760,7 +856,27 @@
         <w:rPr>
           <w:color w:val="FF0000"/>
         </w:rPr>
-        <w:t>Find some, or delete this sentence</w:t>
+        <w:t xml:space="preserve">Find </w:t>
+      </w:r>
+      <w:proofErr w:type="gramStart"/>
+      <w:r>
+        <w:rPr>
+          <w:color w:val="FF0000"/>
+        </w:rPr>
+        <w:t>some, or</w:t>
+      </w:r>
+      <w:proofErr w:type="gramEnd"/>
+      <w:r>
+        <w:rPr>
+          <w:color w:val="FF0000"/>
+        </w:rPr>
+        <w:t xml:space="preserve"> delete this sentence</w:t>
+      </w:r>
+      <w:r>
+        <w:rPr>
+          <w:color w:val="FF0000"/>
+        </w:rPr>
+        <w:t xml:space="preserve">. </w:t>
       </w:r>
     </w:p>
     <w:p>
@@ -787,24 +903,32 @@
           <w:i/>
           <w:iCs/>
         </w:rPr>
-        <w:t xml:space="preserve">Questions about course context or homework assignments </w:t>
+        <w:t>Questions about course context or homework assignme</w:t>
       </w:r>
       <w:r>
         <w:rPr>
           <w:i/>
           <w:iCs/>
-          <w:color w:val="FF0000"/>
-        </w:rPr>
-        <w:t>should be posted to the Canvas Discussion Board</w:t>
-      </w:r>
-      <w:r>
-        <w:rPr>
-          <w:color w:val="FF0000"/>
+          <w:color w:val="000000" w:themeColor="text1"/>
+        </w:rPr>
+        <w:t>nts should be posted to the Canvas Discussion Board</w:t>
+      </w:r>
+      <w:r>
+        <w:rPr>
+          <w:color w:val="000000" w:themeColor="text1"/>
         </w:rPr>
         <w:t xml:space="preserve">, </w:t>
       </w:r>
       <w:r>
-        <w:t xml:space="preserve">not sent via email. We will monitor the discussion board regularly, and also strongly encourage you to reply to each other’s questions. Concerns of a personal nature can be communicated with us via email, and in general </w:t>
+        <w:t xml:space="preserve">not sent via email. We will monitor the discussion board regularly, </w:t>
+      </w:r>
+      <w:proofErr w:type="gramStart"/>
+      <w:r>
+        <w:t>and also</w:t>
+      </w:r>
+      <w:proofErr w:type="gramEnd"/>
+      <w:r>
+        <w:t xml:space="preserve"> strongly encourage you to reply to each other’s questions. Concerns of a personal nature can be communicated with us via email, and in general </w:t>
       </w:r>
       <w:r>
         <w:rPr>
@@ -814,221 +938,659 @@
         <w:t>any emails should be sent to both instructors</w:t>
       </w:r>
       <w:r>
-        <w:t>. Please communicate respectfully to your classmates and to us, and let us know if there are ways classroom communication can be made more accessible to you.</w:t>
-      </w:r>
-      <w:r>
+        <w:t xml:space="preserve">. Please communicate respectfully to your classmates and to </w:t>
+      </w:r>
+      <w:proofErr w:type="gramStart"/>
+      <w:r>
+        <w:t>us, and</w:t>
+      </w:r>
+      <w:proofErr w:type="gramEnd"/>
+      <w:r>
+        <w:t xml:space="preserve"> let us know if there are ways classroom communication can be made more accessible to yo</w:t>
+      </w:r>
+      <w:r>
+        <w:rPr>
+          <w:color w:val="000000" w:themeColor="text1"/>
+        </w:rPr>
+        <w:t>u.</w:t>
+      </w:r>
+      <w:r>
+        <w:rPr>
+          <w:color w:val="000000" w:themeColor="text1"/>
+        </w:rPr>
         <w:t xml:space="preserve"> </w:t>
-      </w:r>
-      <w:r>
-        <w:rPr>
-          <w:color w:val="4472C4" w:themeColor="accent1"/>
-        </w:rPr>
-        <w:t>Instructors will not send same-day responses to messages sent after 8:00pm PST.</w:t>
-      </w:r>
-    </w:p>
-    <w:p>
-      <w:pPr>
-        <w:rPr>
-          <w:b/>
-          <w:bCs/>
-        </w:rPr>
-      </w:pPr>
-    </w:p>
-    <w:p>
-      <w:r>
-        <w:rPr>
-          <w:b/>
-          <w:bCs/>
-        </w:rPr>
-        <w:t>Assignments and Grades:</w:t>
-      </w:r>
-    </w:p>
-    <w:p/>
-    <w:p>
-      <w:r>
-        <w:tab/>
-      </w:r>
-      <w:r>
-        <w:rPr>
-          <w:u w:val="single"/>
-        </w:rPr>
-        <w:t>Homework</w:t>
-      </w:r>
-      <w:r>
-        <w:t xml:space="preserve">: Homework assignments will be posted on the Canvas website one week </w:t>
-      </w:r>
-    </w:p>
-    <w:p>
-      <w:pPr>
-        <w:ind w:firstLine="720"/>
-      </w:pPr>
-      <w:r>
-        <w:t xml:space="preserve">prior to the due date. They should be completed in a Word or .pdf document and </w:t>
-      </w:r>
-    </w:p>
-    <w:p>
-      <w:pPr>
-        <w:ind w:left="720"/>
-        <w:rPr>
-          <w:color w:val="000000" w:themeColor="text1"/>
-        </w:rPr>
-      </w:pPr>
-      <w:r>
-        <w:t>submitted electronically to the Canvas website by the due date. You are welcome to work together on homework; however, your submitted assignment (including R code, if applicable) should be in your own words. Solution keys and individual feedback will be provided.</w:t>
-      </w:r>
-      <w:r>
-        <w:t xml:space="preserve"> </w:t>
-      </w:r>
-      <w:r>
-        <w:rPr>
-          <w:color w:val="FF0000"/>
-        </w:rPr>
-        <w:t>We have prepared a guide for how to present your assignments which is available on our Canvas page.</w:t>
-      </w:r>
-      <w:r>
-        <w:rPr>
-          <w:color w:val="000000" w:themeColor="text1"/>
-        </w:rPr>
-        <w:t xml:space="preserve"> The lowest homework score will be dropped.</w:t>
-      </w:r>
-    </w:p>
-    <w:p>
-      <w:pPr>
-        <w:rPr>
-          <w:color w:val="FF0000"/>
-        </w:rPr>
-      </w:pPr>
-    </w:p>
-    <w:p>
-      <w:pPr>
-        <w:rPr>
-          <w:color w:val="4472C4" w:themeColor="accent1"/>
-        </w:rPr>
-      </w:pPr>
-      <w:r>
-        <w:rPr>
-          <w:color w:val="FF0000"/>
-        </w:rPr>
-        <w:tab/>
-      </w:r>
-      <w:r>
-        <w:rPr>
-          <w:color w:val="4472C4" w:themeColor="accent1"/>
-          <w:u w:val="single"/>
-        </w:rPr>
-        <w:t>Late policy for homework</w:t>
-      </w:r>
-      <w:r>
-        <w:rPr>
-          <w:color w:val="4472C4" w:themeColor="accent1"/>
-        </w:rPr>
-        <w:t>:</w:t>
-      </w:r>
-      <w:r>
-        <w:rPr>
-          <w:color w:val="4472C4" w:themeColor="accent1"/>
-        </w:rPr>
-        <w:t xml:space="preserve"> </w:t>
-      </w:r>
-      <w:r>
-        <w:rPr>
-          <w:color w:val="4472C4" w:themeColor="accent1"/>
-        </w:rPr>
-        <w:t xml:space="preserve">Throughout the quarter, you may use up to three homework </w:t>
-      </w:r>
-    </w:p>
-    <w:p>
-      <w:pPr>
-        <w:ind w:left="720"/>
-        <w:rPr>
-          <w:color w:val="4472C4" w:themeColor="accent1"/>
-        </w:rPr>
-      </w:pPr>
-      <w:r>
-        <w:rPr>
-          <w:color w:val="4472C4" w:themeColor="accent1"/>
-        </w:rPr>
-        <w:t xml:space="preserve">extension days. These three days may be divided up for homework assignments however you choose (for example: all three days for a single assignment, one day each for three separate assignments). In order to use your extension days, </w:t>
       </w:r>
       <w:r>
         <w:rPr>
           <w:i/>
           <w:iCs/>
+          <w:color w:val="000000" w:themeColor="text1"/>
+        </w:rPr>
+        <w:t>Instructors will not send same-day responses to messages sent after 8:00pm P</w:t>
+      </w:r>
+      <w:r>
+        <w:rPr>
+          <w:i/>
+          <w:iCs/>
+          <w:color w:val="000000" w:themeColor="text1"/>
+        </w:rPr>
+        <w:t>D</w:t>
+      </w:r>
+      <w:r>
+        <w:rPr>
+          <w:i/>
+          <w:iCs/>
+          <w:color w:val="000000" w:themeColor="text1"/>
+        </w:rPr>
+        <w:t>T.</w:t>
+      </w:r>
+    </w:p>
+    <w:p>
+      <w:pPr>
+        <w:rPr>
+          <w:b/>
+          <w:bCs/>
+        </w:rPr>
+      </w:pPr>
+    </w:p>
+    <w:p>
+      <w:r>
+        <w:rPr>
+          <w:b/>
+          <w:bCs/>
+        </w:rPr>
+        <w:t>Assignments and Grades:</w:t>
+      </w:r>
+    </w:p>
+    <w:p/>
+    <w:p>
+      <w:r>
+        <w:tab/>
+      </w:r>
+      <w:r>
+        <w:rPr>
+          <w:u w:val="single"/>
+        </w:rPr>
+        <w:t>Homework</w:t>
+      </w:r>
+      <w:r>
+        <w:t xml:space="preserve">: Homework assignments will be posted on the Canvas website one week </w:t>
+      </w:r>
+    </w:p>
+    <w:p>
+      <w:pPr>
+        <w:ind w:firstLine="720"/>
+      </w:pPr>
+      <w:r>
+        <w:t>prior to the due date. They should be completed in a</w:t>
+      </w:r>
+      <w:r>
+        <w:t xml:space="preserve"> </w:t>
+      </w:r>
+      <w:r>
+        <w:t xml:space="preserve">.pdf document </w:t>
+      </w:r>
+      <w:r>
+        <w:t xml:space="preserve">knit from R </w:t>
+      </w:r>
+    </w:p>
+    <w:p>
+      <w:pPr>
+        <w:ind w:firstLine="720"/>
+      </w:pPr>
+      <w:r>
+        <w:t xml:space="preserve">Markdown </w:t>
+      </w:r>
+      <w:r>
+        <w:t xml:space="preserve">and submitted electronically to the Canvas website by the due date. You are </w:t>
+      </w:r>
+    </w:p>
+    <w:p>
+      <w:pPr>
+        <w:ind w:firstLine="720"/>
+      </w:pPr>
+      <w:r>
+        <w:t xml:space="preserve">welcome to work together on homework; however, your submitted assignment </w:t>
+      </w:r>
+    </w:p>
+    <w:p>
+      <w:pPr>
+        <w:ind w:firstLine="720"/>
+      </w:pPr>
+      <w:r>
+        <w:t>(</w:t>
+      </w:r>
+      <w:proofErr w:type="gramStart"/>
+      <w:r>
+        <w:t>including</w:t>
+      </w:r>
+      <w:proofErr w:type="gramEnd"/>
+      <w:r>
+        <w:t xml:space="preserve"> R code) should be in your own words. Solution keys and individual feedback </w:t>
+      </w:r>
+    </w:p>
+    <w:p>
+      <w:pPr>
+        <w:ind w:firstLine="720"/>
+        <w:rPr>
+          <w:color w:val="FF0000"/>
+        </w:rPr>
+      </w:pPr>
+      <w:r>
+        <w:t>will be provided.</w:t>
+      </w:r>
+      <w:r>
+        <w:t xml:space="preserve"> </w:t>
+      </w:r>
+      <w:r>
+        <w:rPr>
+          <w:color w:val="FF0000"/>
+        </w:rPr>
+        <w:t xml:space="preserve">We have prepared a guide for how to present your assignments which </w:t>
+      </w:r>
+    </w:p>
+    <w:p>
+      <w:pPr>
+        <w:ind w:firstLine="720"/>
+      </w:pPr>
+      <w:r>
+        <w:rPr>
+          <w:color w:val="FF0000"/>
+        </w:rPr>
+        <w:t>is available on our Canvas page.</w:t>
+      </w:r>
+      <w:r>
+        <w:rPr>
+          <w:color w:val="000000" w:themeColor="text1"/>
+        </w:rPr>
+        <w:t xml:space="preserve"> The lowest homework score will be dropped.</w:t>
+      </w:r>
+    </w:p>
+    <w:p>
+      <w:pPr>
+        <w:rPr>
+          <w:color w:val="FF0000"/>
+        </w:rPr>
+      </w:pPr>
+    </w:p>
+    <w:p>
+      <w:pPr>
+        <w:rPr>
+          <w:color w:val="000000" w:themeColor="text1"/>
+        </w:rPr>
+      </w:pPr>
+      <w:r>
+        <w:rPr>
+          <w:color w:val="FF0000"/>
+        </w:rPr>
+        <w:tab/>
+      </w:r>
+      <w:r>
+        <w:rPr>
+          <w:color w:val="000000" w:themeColor="text1"/>
+          <w:u w:val="single"/>
+        </w:rPr>
+        <w:t>Late policy for homework</w:t>
+      </w:r>
+      <w:r>
+        <w:rPr>
+          <w:color w:val="000000" w:themeColor="text1"/>
+        </w:rPr>
+        <w:t>:</w:t>
+      </w:r>
+      <w:r>
+        <w:rPr>
+          <w:color w:val="000000" w:themeColor="text1"/>
+        </w:rPr>
+        <w:t xml:space="preserve"> </w:t>
+      </w:r>
+      <w:r>
+        <w:rPr>
+          <w:color w:val="000000" w:themeColor="text1"/>
+        </w:rPr>
+        <w:t xml:space="preserve">Throughout the quarter, you may use up to three homework </w:t>
+      </w:r>
+    </w:p>
+    <w:p>
+      <w:pPr>
+        <w:ind w:left="720"/>
+        <w:rPr>
+          <w:color w:val="000000" w:themeColor="text1"/>
+        </w:rPr>
+      </w:pPr>
+      <w:r>
+        <w:rPr>
+          <w:color w:val="000000" w:themeColor="text1"/>
+        </w:rPr>
+        <w:t xml:space="preserve">extension days. These three days may be divided up for homework assignments however you choose (for example: all three days for a single assignment, one day each for three separate assignments). </w:t>
+      </w:r>
+      <w:proofErr w:type="gramStart"/>
+      <w:r>
+        <w:rPr>
+          <w:color w:val="000000" w:themeColor="text1"/>
+        </w:rPr>
+        <w:t>In order to</w:t>
+      </w:r>
+      <w:proofErr w:type="gramEnd"/>
+      <w:r>
+        <w:rPr>
+          <w:color w:val="000000" w:themeColor="text1"/>
+        </w:rPr>
+        <w:t xml:space="preserve"> use your extension days, </w:t>
+      </w:r>
+      <w:r>
+        <w:rPr>
+          <w:i/>
+          <w:iCs/>
+          <w:color w:val="000000" w:themeColor="text1"/>
+        </w:rPr>
+        <w:t xml:space="preserve">you must </w:t>
+      </w:r>
+      <w:r>
+        <w:rPr>
+          <w:i/>
+          <w:iCs/>
+          <w:color w:val="000000" w:themeColor="text1"/>
+        </w:rPr>
+        <w:t>message</w:t>
+      </w:r>
+      <w:r>
+        <w:rPr>
+          <w:i/>
+          <w:iCs/>
+          <w:color w:val="000000" w:themeColor="text1"/>
+        </w:rPr>
+        <w:t xml:space="preserve"> both instructors </w:t>
+      </w:r>
+      <w:r>
+        <w:rPr>
+          <w:i/>
+          <w:iCs/>
+          <w:color w:val="000000" w:themeColor="text1"/>
+        </w:rPr>
+        <w:t xml:space="preserve">on Canvas </w:t>
+      </w:r>
+      <w:r>
+        <w:rPr>
+          <w:i/>
+          <w:iCs/>
+          <w:color w:val="000000" w:themeColor="text1"/>
+        </w:rPr>
+        <w:t>prior to the homework due date</w:t>
+      </w:r>
+      <w:r>
+        <w:rPr>
+          <w:color w:val="000000" w:themeColor="text1"/>
+        </w:rPr>
+        <w:t xml:space="preserve"> to inform them you plan to use an extension day. If you do not </w:t>
+      </w:r>
+      <w:r>
+        <w:rPr>
+          <w:color w:val="000000" w:themeColor="text1"/>
+        </w:rPr>
+        <w:t xml:space="preserve">message </w:t>
+      </w:r>
+      <w:r>
+        <w:rPr>
+          <w:color w:val="000000" w:themeColor="text1"/>
+        </w:rPr>
+        <w:t xml:space="preserve">the instructors </w:t>
+      </w:r>
+      <w:r>
+        <w:rPr>
+          <w:color w:val="000000" w:themeColor="text1"/>
+        </w:rPr>
+        <w:t xml:space="preserve">prior to homework due </w:t>
+      </w:r>
+      <w:r>
+        <w:rPr>
+          <w:color w:val="000000" w:themeColor="text1"/>
+        </w:rPr>
+        <w:lastRenderedPageBreak/>
+        <w:t>date, the extension days will not be counted, and your homework will be counted as late. Late homework receive</w:t>
+      </w:r>
+      <w:r>
+        <w:rPr>
+          <w:color w:val="000000" w:themeColor="text1"/>
+        </w:rPr>
+        <w:t>s</w:t>
+      </w:r>
+      <w:r>
+        <w:rPr>
+          <w:color w:val="000000" w:themeColor="text1"/>
+        </w:rPr>
+        <w:t xml:space="preserve"> no credit.</w:t>
+      </w:r>
+    </w:p>
+    <w:p>
+      <w:pPr>
+        <w:ind w:left="720"/>
+        <w:rPr>
           <w:color w:val="4472C4" w:themeColor="accent1"/>
         </w:rPr>
-        <w:t>you must email both instructors prior to the homework due date</w:t>
-      </w:r>
-      <w:r>
-        <w:rPr>
-          <w:color w:val="4472C4" w:themeColor="accent1"/>
-        </w:rPr>
-        <w:t xml:space="preserve"> to inform them you plan to use an extension day. If you do not email the instructors </w:t>
-      </w:r>
-      <w:r>
-        <w:rPr>
-          <w:color w:val="4472C4" w:themeColor="accent1"/>
-        </w:rPr>
-        <w:t xml:space="preserve">prior to homework due date, the </w:t>
-      </w:r>
-      <w:r>
-        <w:rPr>
-          <w:color w:val="4472C4" w:themeColor="accent1"/>
-        </w:rPr>
-        <w:lastRenderedPageBreak/>
-        <w:t>extension days will not be counted, and your homework will be counted as late. Late homework receive</w:t>
-      </w:r>
-      <w:r>
-        <w:rPr>
-          <w:color w:val="4472C4" w:themeColor="accent1"/>
-        </w:rPr>
-        <w:t>s</w:t>
-      </w:r>
-      <w:r>
-        <w:rPr>
-          <w:color w:val="4472C4" w:themeColor="accent1"/>
-        </w:rPr>
-        <w:t xml:space="preserve"> no credit.</w:t>
-      </w:r>
+      </w:pPr>
     </w:p>
     <w:p>
       <w:pPr>
         <w:ind w:left="720"/>
         <w:rPr>
-          <w:color w:val="4472C4" w:themeColor="accent1"/>
-        </w:rPr>
-      </w:pPr>
+          <w:color w:val="000000" w:themeColor="text1"/>
+        </w:rPr>
+      </w:pPr>
+      <w:r>
+        <w:rPr>
+          <w:color w:val="000000" w:themeColor="text1"/>
+          <w:u w:val="single"/>
+        </w:rPr>
+        <w:t>Quizzes</w:t>
+      </w:r>
+      <w:r>
+        <w:rPr>
+          <w:color w:val="000000" w:themeColor="text1"/>
+        </w:rPr>
+        <w:t xml:space="preserve">: </w:t>
+      </w:r>
+      <w:r>
+        <w:rPr>
+          <w:color w:val="000000" w:themeColor="text1"/>
+        </w:rPr>
+        <w:t xml:space="preserve">There will be weekly, open-note Canvas quizzes on Mondays. These quizzes are designed to ensure that you keep up with course material and can recall material from previous weeks. Each quiz will consist of 10 questions, 3 of which will be on information from previous weeks, and 7 of which will be </w:t>
+      </w:r>
+      <w:r>
+        <w:rPr>
+          <w:color w:val="000000" w:themeColor="text1"/>
+        </w:rPr>
+        <w:t>on material from the most recent week of lectures. Questions will be a mix of multiple choice, True/False, and open response. Quizzes will be graded Monday evening, and you will have 48 hours from Monday 11:59pm P</w:t>
+      </w:r>
+      <w:r>
+        <w:rPr>
+          <w:color w:val="000000" w:themeColor="text1"/>
+        </w:rPr>
+        <w:t>D</w:t>
+      </w:r>
+      <w:r>
+        <w:rPr>
+          <w:color w:val="000000" w:themeColor="text1"/>
+        </w:rPr>
+        <w:t>T to Wednesday 11:59pm P</w:t>
+      </w:r>
+      <w:r>
+        <w:rPr>
+          <w:color w:val="000000" w:themeColor="text1"/>
+        </w:rPr>
+        <w:t>D</w:t>
+      </w:r>
+      <w:r>
+        <w:rPr>
+          <w:color w:val="000000" w:themeColor="text1"/>
+        </w:rPr>
+        <w:t>T to complete quiz revisions, for the opportunity to earn back up to 50% of the points you missed.</w:t>
+      </w:r>
     </w:p>
     <w:p>
       <w:pPr>
         <w:ind w:left="720"/>
         <w:rPr>
-          <w:color w:val="4472C4" w:themeColor="accent1"/>
-        </w:rPr>
-      </w:pPr>
-      <w:r>
-        <w:rPr>
-          <w:color w:val="4472C4" w:themeColor="accent1"/>
+          <w:color w:val="000000" w:themeColor="text1"/>
           <w:u w:val="single"/>
         </w:rPr>
+      </w:pPr>
+    </w:p>
+    <w:p>
+      <w:pPr>
+        <w:ind w:left="720"/>
+        <w:rPr>
+          <w:color w:val="FF0000"/>
+        </w:rPr>
+      </w:pPr>
+      <w:r>
+        <w:rPr>
+          <w:color w:val="000000" w:themeColor="text1"/>
+          <w:u w:val="single"/>
+        </w:rPr>
+        <w:t xml:space="preserve">Final </w:t>
+      </w:r>
+      <w:r>
+        <w:rPr>
+          <w:color w:val="000000" w:themeColor="text1"/>
+          <w:u w:val="single"/>
+        </w:rPr>
+        <w:t>Project</w:t>
+      </w:r>
+      <w:r>
+        <w:rPr>
+          <w:color w:val="000000" w:themeColor="text1"/>
+        </w:rPr>
+        <w:t xml:space="preserve">: </w:t>
+      </w:r>
+      <w:r>
+        <w:rPr>
+          <w:color w:val="000000" w:themeColor="text1"/>
+        </w:rPr>
+        <w:t>There</w:t>
+      </w:r>
+      <w:r>
+        <w:rPr>
+          <w:color w:val="000000" w:themeColor="text1"/>
+        </w:rPr>
+        <w:t xml:space="preserve"> </w:t>
+      </w:r>
+      <w:r>
+        <w:rPr>
+          <w:color w:val="000000" w:themeColor="text1"/>
+        </w:rPr>
+        <w:t>will be a final data analysis project for which you will be given a dataset (or select your own, with approval from the instructors) and asked to develop a</w:t>
+      </w:r>
+      <w:r>
+        <w:rPr>
+          <w:color w:val="000000" w:themeColor="text1"/>
+        </w:rPr>
+        <w:t>n</w:t>
+      </w:r>
+      <w:r>
+        <w:rPr>
+          <w:color w:val="000000" w:themeColor="text1"/>
+        </w:rPr>
+        <w:t xml:space="preserve"> appropriate analysis plan, carry out the analysis, and write a short report. Projects will be introduced in the first discussion section. </w:t>
+      </w:r>
+      <w:r>
+        <w:rPr>
+          <w:color w:val="FF0000"/>
+        </w:rPr>
+        <w:t>You will complete your project in small groups, assigned by the instructors.</w:t>
+      </w:r>
+    </w:p>
+    <w:p>
+      <w:pPr>
+        <w:ind w:left="720"/>
+        <w:rPr>
+          <w:color w:val="000000" w:themeColor="text1"/>
+        </w:rPr>
+      </w:pPr>
+    </w:p>
+    <w:p>
+      <w:pPr>
+        <w:ind w:left="720"/>
+        <w:rPr>
+          <w:color w:val="000000" w:themeColor="text1"/>
+        </w:rPr>
+      </w:pPr>
+      <w:r>
+        <w:rPr>
+          <w:color w:val="000000" w:themeColor="text1"/>
+          <w:u w:val="single"/>
+        </w:rPr>
+        <w:t>Discussion Section</w:t>
+      </w:r>
+      <w:r>
+        <w:rPr>
+          <w:color w:val="000000" w:themeColor="text1"/>
+        </w:rPr>
+        <w:t xml:space="preserve">: Discussion sections will consist of </w:t>
+      </w:r>
+      <w:r>
+        <w:rPr>
+          <w:color w:val="FF0000"/>
+        </w:rPr>
+        <w:t xml:space="preserve">group activities, </w:t>
+      </w:r>
+      <w:r>
+        <w:rPr>
+          <w:color w:val="000000" w:themeColor="text1"/>
+        </w:rPr>
+        <w:t>review of class material, discussion of group projects, and practice using R. You will be required to hand in a brief exercise (credit/no credit) at each discussion section.</w:t>
+      </w:r>
+      <w:r>
+        <w:rPr>
+          <w:color w:val="000000" w:themeColor="text1"/>
+        </w:rPr>
+        <w:t xml:space="preserve"> Your </w:t>
+      </w:r>
+      <w:r>
+        <w:rPr>
+          <w:color w:val="000000" w:themeColor="text1"/>
+        </w:rPr>
+        <w:t>discussion section</w:t>
+      </w:r>
+      <w:r>
+        <w:rPr>
+          <w:color w:val="000000" w:themeColor="text1"/>
+        </w:rPr>
+        <w:t xml:space="preserve"> score will be based on completion of these assignments. To receive full credit for discussion section, you can miss at most </w:t>
+      </w:r>
+      <w:r>
+        <w:rPr>
+          <w:color w:val="000000" w:themeColor="text1"/>
+        </w:rPr>
+        <w:t xml:space="preserve">one </w:t>
+      </w:r>
+      <w:r>
+        <w:rPr>
+          <w:color w:val="000000" w:themeColor="text1"/>
+        </w:rPr>
+        <w:t>of the discussions.</w:t>
+      </w:r>
+    </w:p>
+    <w:p>
+      <w:pPr>
+        <w:ind w:left="720"/>
+        <w:rPr>
+          <w:color w:val="000000" w:themeColor="text1"/>
+        </w:rPr>
+      </w:pPr>
+    </w:p>
+    <w:p>
+      <w:pPr>
+        <w:ind w:left="720"/>
+        <w:rPr>
+          <w:color w:val="000000" w:themeColor="text1"/>
+        </w:rPr>
+      </w:pPr>
+      <w:r>
+        <w:rPr>
+          <w:color w:val="000000" w:themeColor="text1"/>
+          <w:u w:val="single"/>
+        </w:rPr>
+        <w:t>Grading</w:t>
+      </w:r>
+      <w:r>
+        <w:rPr>
+          <w:color w:val="000000" w:themeColor="text1"/>
+        </w:rPr>
+        <w:t>: The grading scheme is as follows:</w:t>
+      </w:r>
+    </w:p>
+    <w:p>
+      <w:pPr>
+        <w:ind w:left="720"/>
+        <w:rPr>
+          <w:color w:val="000000" w:themeColor="text1"/>
+        </w:rPr>
+      </w:pPr>
+    </w:p>
+    <w:p>
+      <w:pPr>
+        <w:ind w:left="720"/>
+        <w:rPr>
+          <w:color w:val="000000" w:themeColor="text1"/>
+        </w:rPr>
+      </w:pPr>
+      <w:r>
+        <w:rPr>
+          <w:color w:val="000000" w:themeColor="text1"/>
+        </w:rPr>
+        <w:tab/>
+      </w:r>
+      <w:r>
+        <w:rPr>
+          <w:color w:val="000000" w:themeColor="text1"/>
+        </w:rPr>
+        <w:t>Homework</w:t>
+      </w:r>
+      <w:r>
+        <w:rPr>
+          <w:color w:val="000000" w:themeColor="text1"/>
+        </w:rPr>
+        <w:tab/>
+      </w:r>
+      <w:r>
+        <w:rPr>
+          <w:color w:val="000000" w:themeColor="text1"/>
+        </w:rPr>
+        <w:tab/>
+      </w:r>
+      <w:r>
+        <w:rPr>
+          <w:color w:val="000000" w:themeColor="text1"/>
+        </w:rPr>
+        <w:tab/>
+      </w:r>
+      <w:r>
+        <w:rPr>
+          <w:color w:val="000000" w:themeColor="text1"/>
+        </w:rPr>
+        <w:tab/>
+        <w:t>30%</w:t>
+      </w:r>
+    </w:p>
+    <w:p>
+      <w:pPr>
+        <w:ind w:left="720"/>
+        <w:rPr>
+          <w:color w:val="000000" w:themeColor="text1"/>
+        </w:rPr>
+      </w:pPr>
+      <w:r>
+        <w:rPr>
+          <w:color w:val="000000" w:themeColor="text1"/>
+        </w:rPr>
+        <w:tab/>
         <w:t>Quizzes</w:t>
       </w:r>
       <w:r>
         <w:rPr>
-          <w:color w:val="4472C4" w:themeColor="accent1"/>
-        </w:rPr>
-        <w:t xml:space="preserve">: </w:t>
-      </w:r>
-      <w:r>
-        <w:rPr>
-          <w:color w:val="4472C4" w:themeColor="accent1"/>
-        </w:rPr>
-        <w:t xml:space="preserve">There will be weekly, open-note Canvas quizzes on Mondays. These quizzes are designed to ensure that you keep up with course material and can recall material from previous weeks. Each quiz will consist of 10 questions, 3 of which will be on information from previous weeks, and 7 of which will be </w:t>
-      </w:r>
-      <w:r>
-        <w:rPr>
-          <w:color w:val="4472C4" w:themeColor="accent1"/>
-        </w:rPr>
-        <w:t>on material from the most recent week of lectures. Questions will be a mix of multiple choice, True/False, and open response. Quizzes will be graded Monday evening, and you will have 48 hours from Monday 11:59pm PST to Wednesday 11:59pm PST to complete quiz revisions, for the opportunity to earn back up to 50% of the points you missed.</w:t>
+          <w:color w:val="000000" w:themeColor="text1"/>
+        </w:rPr>
+        <w:tab/>
+      </w:r>
+      <w:r>
+        <w:rPr>
+          <w:color w:val="000000" w:themeColor="text1"/>
+        </w:rPr>
+        <w:tab/>
+      </w:r>
+      <w:r>
+        <w:rPr>
+          <w:color w:val="000000" w:themeColor="text1"/>
+        </w:rPr>
+        <w:tab/>
+      </w:r>
+      <w:r>
+        <w:rPr>
+          <w:color w:val="000000" w:themeColor="text1"/>
+        </w:rPr>
+        <w:tab/>
+        <w:t>30%</w:t>
       </w:r>
     </w:p>
     <w:p>
@@ -1036,324 +1598,70 @@
         <w:ind w:left="720"/>
         <w:rPr>
           <w:color w:val="000000" w:themeColor="text1"/>
-          <w:u w:val="single"/>
-        </w:rPr>
-      </w:pPr>
+        </w:rPr>
+      </w:pPr>
+      <w:r>
+        <w:rPr>
+          <w:color w:val="000000" w:themeColor="text1"/>
+        </w:rPr>
+        <w:tab/>
+        <w:t>Final Project</w:t>
+      </w:r>
+      <w:r>
+        <w:rPr>
+          <w:color w:val="000000" w:themeColor="text1"/>
+        </w:rPr>
+        <w:tab/>
+      </w:r>
+      <w:r>
+        <w:rPr>
+          <w:color w:val="000000" w:themeColor="text1"/>
+        </w:rPr>
+        <w:tab/>
+      </w:r>
+      <w:r>
+        <w:rPr>
+          <w:color w:val="000000" w:themeColor="text1"/>
+        </w:rPr>
+        <w:tab/>
+      </w:r>
+      <w:r>
+        <w:rPr>
+          <w:color w:val="000000" w:themeColor="text1"/>
+        </w:rPr>
+        <w:tab/>
+        <w:t>30%</w:t>
+      </w:r>
     </w:p>
     <w:p>
       <w:pPr>
         <w:ind w:left="720"/>
         <w:rPr>
-          <w:color w:val="FF0000"/>
-        </w:rPr>
-      </w:pPr>
-      <w:r>
-        <w:rPr>
-          <w:color w:val="000000" w:themeColor="text1"/>
-          <w:u w:val="single"/>
-        </w:rPr>
-        <w:t xml:space="preserve">Final </w:t>
-      </w:r>
-      <w:r>
-        <w:rPr>
-          <w:color w:val="000000" w:themeColor="text1"/>
-          <w:u w:val="single"/>
-        </w:rPr>
-        <w:t>Project</w:t>
-      </w:r>
-      <w:r>
-        <w:rPr>
-          <w:color w:val="000000" w:themeColor="text1"/>
-        </w:rPr>
-        <w:t xml:space="preserve">: </w:t>
-      </w:r>
-      <w:r>
-        <w:rPr>
-          <w:color w:val="000000" w:themeColor="text1"/>
-        </w:rPr>
-        <w:t>There</w:t>
-      </w:r>
-      <w:r>
-        <w:rPr>
-          <w:color w:val="000000" w:themeColor="text1"/>
-        </w:rPr>
-        <w:t xml:space="preserve"> </w:t>
-      </w:r>
-      <w:r>
-        <w:rPr>
-          <w:color w:val="000000" w:themeColor="text1"/>
-        </w:rPr>
-        <w:t xml:space="preserve">will be a final data analysis project for which you will be given a dataset (or select your own, with approval from the instructors) and asked to develop a appropriate analysis plan, carry out the analysis, and write a short report. Projects will be introduced in the first discussion section. </w:t>
-      </w:r>
-      <w:r>
-        <w:rPr>
-          <w:color w:val="FF0000"/>
-        </w:rPr>
-        <w:t>You will complete your project in small groups, assigned by the instructors.</w:t>
-      </w:r>
-    </w:p>
-    <w:p>
-      <w:pPr>
-        <w:ind w:left="720"/>
-        <w:rPr>
-          <w:color w:val="000000" w:themeColor="text1"/>
-        </w:rPr>
-      </w:pPr>
-    </w:p>
-    <w:p>
-      <w:pPr>
-        <w:ind w:left="720"/>
-        <w:rPr>
-          <w:color w:val="000000" w:themeColor="text1"/>
-        </w:rPr>
-      </w:pPr>
-      <w:r>
-        <w:rPr>
-          <w:color w:val="000000" w:themeColor="text1"/>
-          <w:u w:val="single"/>
-        </w:rPr>
+          <w:color w:val="000000" w:themeColor="text1"/>
+        </w:rPr>
+      </w:pPr>
+      <w:r>
+        <w:rPr>
+          <w:color w:val="000000" w:themeColor="text1"/>
+        </w:rPr>
+        <w:tab/>
         <w:t>Discussion Section</w:t>
       </w:r>
       <w:r>
         <w:rPr>
           <w:color w:val="000000" w:themeColor="text1"/>
         </w:rPr>
-        <w:t xml:space="preserve">: Discussion sections will consist of </w:t>
-      </w:r>
-      <w:r>
-        <w:rPr>
-          <w:color w:val="FF0000"/>
-        </w:rPr>
-        <w:t xml:space="preserve">group activities, </w:t>
-      </w:r>
-      <w:r>
-        <w:rPr>
-          <w:color w:val="000000" w:themeColor="text1"/>
-        </w:rPr>
-        <w:t>review of class material, discussion of group projects, and practice using R. You will be required to hand in a brief exercise (credit/no credit) at each discussion section.</w:t>
-      </w:r>
-      <w:r>
-        <w:rPr>
-          <w:color w:val="000000" w:themeColor="text1"/>
-        </w:rPr>
-        <w:t xml:space="preserve"> Your </w:t>
-      </w:r>
-      <w:r>
-        <w:rPr>
-          <w:color w:val="000000" w:themeColor="text1"/>
-        </w:rPr>
-        <w:t>discussion section</w:t>
-      </w:r>
-      <w:r>
-        <w:rPr>
-          <w:color w:val="000000" w:themeColor="text1"/>
-        </w:rPr>
-        <w:t xml:space="preserve"> score will be based on completion of these assignments. To receive full credit for discussion section, you can miss at most </w:t>
-      </w:r>
-      <w:r>
-        <w:rPr>
-          <w:color w:val="000000" w:themeColor="text1"/>
-        </w:rPr>
-        <w:t xml:space="preserve">one </w:t>
-      </w:r>
-      <w:r>
-        <w:rPr>
-          <w:color w:val="000000" w:themeColor="text1"/>
-        </w:rPr>
-        <w:t>of the discussions.</w:t>
-      </w:r>
-    </w:p>
-    <w:p>
-      <w:pPr>
-        <w:ind w:left="720"/>
-        <w:rPr>
-          <w:color w:val="000000" w:themeColor="text1"/>
-        </w:rPr>
-      </w:pPr>
-    </w:p>
-    <w:p>
-      <w:pPr>
-        <w:ind w:left="720"/>
-        <w:rPr>
-          <w:color w:val="000000" w:themeColor="text1"/>
-        </w:rPr>
-      </w:pPr>
-      <w:r>
-        <w:rPr>
-          <w:color w:val="000000" w:themeColor="text1"/>
-          <w:u w:val="single"/>
-        </w:rPr>
-        <w:t>Grading</w:t>
-      </w:r>
-      <w:r>
-        <w:rPr>
-          <w:color w:val="000000" w:themeColor="text1"/>
-        </w:rPr>
-        <w:t>: The grading scheme is as follows:</w:t>
-      </w:r>
-    </w:p>
-    <w:p>
-      <w:pPr>
-        <w:ind w:left="720"/>
-        <w:rPr>
-          <w:color w:val="000000" w:themeColor="text1"/>
-        </w:rPr>
-      </w:pPr>
-    </w:p>
-    <w:p>
-      <w:pPr>
-        <w:ind w:left="720"/>
-        <w:rPr>
-          <w:color w:val="FF0000"/>
-        </w:rPr>
-      </w:pPr>
-      <w:r>
-        <w:rPr>
-          <w:color w:val="000000" w:themeColor="text1"/>
-        </w:rPr>
-        <w:tab/>
-      </w:r>
-      <w:r>
-        <w:rPr>
-          <w:color w:val="FF0000"/>
-        </w:rPr>
-        <w:t>Homework</w:t>
-      </w:r>
-      <w:r>
-        <w:rPr>
-          <w:color w:val="FF0000"/>
-        </w:rPr>
-        <w:tab/>
-      </w:r>
-      <w:r>
-        <w:rPr>
-          <w:color w:val="FF0000"/>
-        </w:rPr>
-        <w:tab/>
-      </w:r>
-      <w:r>
-        <w:rPr>
-          <w:color w:val="FF0000"/>
-        </w:rPr>
-        <w:tab/>
-      </w:r>
-      <w:r>
-        <w:rPr>
-          <w:color w:val="FF0000"/>
-        </w:rPr>
-        <w:tab/>
-        <w:t>30%</w:t>
-      </w:r>
-    </w:p>
-    <w:p>
-      <w:pPr>
-        <w:ind w:left="720"/>
-        <w:rPr>
-          <w:color w:val="FF0000"/>
-        </w:rPr>
-      </w:pPr>
-      <w:r>
-        <w:rPr>
-          <w:color w:val="FF0000"/>
-        </w:rPr>
-        <w:tab/>
-        <w:t>Quizzes</w:t>
-      </w:r>
-      <w:r>
-        <w:rPr>
-          <w:color w:val="FF0000"/>
-        </w:rPr>
-        <w:tab/>
-      </w:r>
-      <w:r>
-        <w:rPr>
-          <w:color w:val="FF0000"/>
-        </w:rPr>
-        <w:tab/>
-      </w:r>
-      <w:r>
-        <w:rPr>
-          <w:color w:val="FF0000"/>
-        </w:rPr>
-        <w:tab/>
-      </w:r>
-      <w:r>
-        <w:rPr>
-          <w:color w:val="FF0000"/>
-        </w:rPr>
-        <w:tab/>
-        <w:t>30%</w:t>
-      </w:r>
-    </w:p>
-    <w:p>
-      <w:pPr>
-        <w:ind w:left="720"/>
-        <w:rPr>
-          <w:color w:val="FF0000"/>
-        </w:rPr>
-      </w:pPr>
-      <w:r>
-        <w:rPr>
-          <w:color w:val="FF0000"/>
-        </w:rPr>
-        <w:tab/>
-        <w:t>Final Project</w:t>
-      </w:r>
-      <w:r>
-        <w:rPr>
-          <w:color w:val="FF0000"/>
-        </w:rPr>
-        <w:tab/>
-      </w:r>
-      <w:r>
-        <w:rPr>
-          <w:color w:val="FF0000"/>
-        </w:rPr>
-        <w:tab/>
-      </w:r>
-      <w:r>
-        <w:rPr>
-          <w:color w:val="FF0000"/>
-        </w:rPr>
-        <w:tab/>
-      </w:r>
-      <w:r>
-        <w:rPr>
-          <w:color w:val="FF0000"/>
-        </w:rPr>
-        <w:tab/>
-        <w:t>30%</w:t>
-      </w:r>
-    </w:p>
-    <w:p>
-      <w:pPr>
-        <w:ind w:left="720"/>
-        <w:rPr>
-          <w:color w:val="FF0000"/>
-        </w:rPr>
-      </w:pPr>
-      <w:r>
-        <w:rPr>
-          <w:color w:val="FF0000"/>
-        </w:rPr>
-        <w:tab/>
-        <w:t>Discussion Section</w:t>
-      </w:r>
-      <w:r>
-        <w:rPr>
-          <w:color w:val="FF0000"/>
-        </w:rPr>
-        <w:tab/>
-      </w:r>
-      <w:r>
-        <w:rPr>
-          <w:color w:val="FF0000"/>
-        </w:rPr>
-        <w:tab/>
-      </w:r>
-      <w:r>
-        <w:rPr>
-          <w:color w:val="FF0000"/>
+        <w:tab/>
+      </w:r>
+      <w:r>
+        <w:rPr>
+          <w:color w:val="000000" w:themeColor="text1"/>
+        </w:rPr>
+        <w:tab/>
+      </w:r>
+      <w:r>
+        <w:rPr>
+          <w:color w:val="000000" w:themeColor="text1"/>
         </w:rPr>
         <w:tab/>
         <w:t>10%</w:t>
@@ -1918,7 +2226,21 @@
         <w:rPr>
           <w:rFonts w:asciiTheme="minorHAnsi" w:hAnsiTheme="minorHAnsi" w:cstheme="minorHAnsi"/>
         </w:rPr>
-        <w:t> or disability.uw.edu. DRS offers resources and coordinates reasonable accommodations for students with disabilities and/or temporary health conditions. Reasonable accommodations are established through an interactive process between you, your instructor(s) and DRS. It is the policy and practice of the University of Washington to create inclusive and accessible learning environments consistent with federal and state law.</w:t>
+        <w:t> or disability.uw.edu. DRS offers resources and coordinates reasonable accommodations for students with disabilities and/or temporary health conditions. Reasonable accommodations are established through an interactive process between you, your instructor(s</w:t>
+      </w:r>
+      <w:proofErr w:type="gramStart"/>
+      <w:r>
+        <w:rPr>
+          <w:rFonts w:asciiTheme="minorHAnsi" w:hAnsiTheme="minorHAnsi" w:cstheme="minorHAnsi"/>
+        </w:rPr>
+        <w:t>)</w:t>
+      </w:r>
+      <w:proofErr w:type="gramEnd"/>
+      <w:r>
+        <w:rPr>
+          <w:rFonts w:asciiTheme="minorHAnsi" w:hAnsiTheme="minorHAnsi" w:cstheme="minorHAnsi"/>
+        </w:rPr>
+        <w:t xml:space="preserve"> and DRS. It is the policy and practice of the University of Washington to create inclusive and accessible learning environments consistent with federal and state law.</w:t>
       </w:r>
     </w:p>
     <w:p>

</xml_diff>

<commit_message>
added laptop borrowing info
</commit_message>
<xml_diff>
--- a/Syllabus.docx
+++ b/Syllabus.docx
@@ -189,15 +189,7 @@
       </w:r>
       <w:r>
         <w:tab/>
-        <w:t xml:space="preserve">Charlie </w:t>
-      </w:r>
-      <w:proofErr w:type="spellStart"/>
-      <w:r>
-        <w:t>Wolock</w:t>
-      </w:r>
-      <w:proofErr w:type="spellEnd"/>
-      <w:r>
-        <w:t>, Ph.D. student in Biostatistics</w:t>
+        <w:t>Charlie Wolock, Ph.D. student in Biostatistics</w:t>
       </w:r>
     </w:p>
     <w:p>
@@ -920,15 +912,7 @@
         <w:t xml:space="preserve">, </w:t>
       </w:r>
       <w:r>
-        <w:t xml:space="preserve">not sent via email. We will monitor the discussion board regularly, </w:t>
-      </w:r>
-      <w:proofErr w:type="gramStart"/>
-      <w:r>
-        <w:t>and also</w:t>
-      </w:r>
-      <w:proofErr w:type="gramEnd"/>
-      <w:r>
-        <w:t xml:space="preserve"> strongly encourage you to reply to each other’s questions. Concerns of a personal nature can be communicated with us via email, and in general </w:t>
+        <w:t xml:space="preserve">not sent via email. We will monitor the discussion board regularly, and also strongly encourage you to reply to each other’s questions. Concerns of a personal nature can be communicated with us via email, and in general </w:t>
       </w:r>
       <w:r>
         <w:rPr>
@@ -1162,21 +1146,7 @@
         <w:rPr>
           <w:color w:val="000000" w:themeColor="text1"/>
         </w:rPr>
-        <w:t xml:space="preserve">extension days. These three days may be divided up for homework assignments however you choose (for example: all three days for a single assignment, one day each for three separate assignments). </w:t>
-      </w:r>
-      <w:proofErr w:type="gramStart"/>
-      <w:r>
-        <w:rPr>
-          <w:color w:val="000000" w:themeColor="text1"/>
-        </w:rPr>
-        <w:t>In order to</w:t>
-      </w:r>
-      <w:proofErr w:type="gramEnd"/>
-      <w:r>
-        <w:rPr>
-          <w:color w:val="000000" w:themeColor="text1"/>
-        </w:rPr>
-        <w:t xml:space="preserve"> use your extension days, </w:t>
+        <w:t xml:space="preserve">extension days. These three days may be divided up for homework assignments however you choose (for example: all three days for a single assignment, one day each for three separate assignments). In order to use your extension days, </w:t>
       </w:r>
       <w:r>
         <w:rPr>
@@ -1832,13 +1802,39 @@
         <w:rPr>
           <w:color w:val="FF0000"/>
         </w:rPr>
-        <w:t>FIND OUT WHERE THEY CAN BORROW COMPUTERS</w:t>
-      </w:r>
+        <w:t>You may borrow a computer for either short- or long-term use from the Student Technology Loan Program (</w:t>
+      </w:r>
+      <w:hyperlink r:id="rId8" w:history="1">
+        <w:r>
+          <w:rPr>
+            <w:rStyle w:val="Hyperlink"/>
+          </w:rPr>
+          <w:t>stlp.uw</w:t>
+        </w:r>
+        <w:r>
+          <w:rPr>
+            <w:rStyle w:val="Hyperlink"/>
+          </w:rPr>
+          <w:t>.</w:t>
+        </w:r>
+        <w:r>
+          <w:rPr>
+            <w:rStyle w:val="Hyperlink"/>
+          </w:rPr>
+          <w:t>e</w:t>
+        </w:r>
+        <w:r>
+          <w:rPr>
+            <w:rStyle w:val="Hyperlink"/>
+          </w:rPr>
+          <w:t>du</w:t>
+        </w:r>
+      </w:hyperlink>
       <w:r>
         <w:rPr>
           <w:color w:val="FF0000"/>
         </w:rPr>
-        <w:t xml:space="preserve"> and include here</w:t>
+        <w:t>)</w:t>
       </w:r>
       <w:r>
         <w:rPr>
@@ -1996,7 +1992,7 @@
       <w:r>
         <w:t>The UW School of Public Health seeks to ensure all students are fully included in each course. We strive to create an environment that reflects community and mutual caring. We encourage students with concerns about classroom climate to talk to your instructor, your advisor, a member of the departmental or SPH Diversity Committee and/or the program director. </w:t>
       </w:r>
-      <w:hyperlink r:id="rId8" w:history="1">
+      <w:hyperlink r:id="rId9" w:history="1">
         <w:r>
           <w:rPr>
             <w:rStyle w:val="Hyperlink"/>
@@ -2034,7 +2030,7 @@
       <w:r>
         <w:t>If you have any concerns about the class or your instructors, please feel free to talk to or email us at any time during the quarter. If you are not comfortable talking with us or not satisfied with the response that you receive, you may contact the Department of Biostatistics Associate Director of Academic Affairs (</w:t>
       </w:r>
-      <w:hyperlink r:id="rId9" w:history="1">
+      <w:hyperlink r:id="rId10" w:history="1">
         <w:r>
           <w:rPr>
             <w:rStyle w:val="Hyperlink"/>
@@ -2045,7 +2041,7 @@
       <w:r>
         <w:t>). If you still are not satisfied with the response, you may contact the Department of Biostatistics Chair (</w:t>
       </w:r>
-      <w:hyperlink r:id="rId10" w:history="1">
+      <w:hyperlink r:id="rId11" w:history="1">
         <w:r>
           <w:rPr>
             <w:rStyle w:val="Hyperlink"/>
@@ -2056,7 +2052,7 @@
       <w:r>
         <w:t xml:space="preserve">). You may also contact the Graduate School at G-1 Communications Building, by phone at 206-543-5139 or by email at </w:t>
       </w:r>
-      <w:hyperlink r:id="rId11" w:history="1">
+      <w:hyperlink r:id="rId12" w:history="1">
         <w:r>
           <w:rPr>
             <w:rStyle w:val="Hyperlink"/>
@@ -2111,7 +2107,7 @@
         </w:rPr>
         <w:t xml:space="preserve">The UW School of Public Health (SPH) is committed to upholding standards of academic integrity consistent with the academic and professional communities of which it is a part. Plagiarism, cheating, and other misconduct are serious violations of the University of Washington </w:t>
       </w:r>
-      <w:hyperlink r:id="rId12" w:tgtFrame="_blank" w:history="1">
+      <w:hyperlink r:id="rId13" w:tgtFrame="_blank" w:history="1">
         <w:r>
           <w:rPr>
             <w:rStyle w:val="screenreader-only"/>
@@ -2128,7 +2124,7 @@
         </w:rPr>
         <w:t xml:space="preserve"> (WAC 478-121). We expect you to know and follow the university’s policies on cheating and plagiarism, and the </w:t>
       </w:r>
-      <w:hyperlink r:id="rId13" w:tgtFrame="_blank" w:history="1">
+      <w:hyperlink r:id="rId14" w:tgtFrame="_blank" w:history="1">
         <w:r>
           <w:rPr>
             <w:rStyle w:val="screenreader-only"/>
@@ -2143,16 +2139,16 @@
         <w:rPr>
           <w:rFonts w:ascii="Calibri" w:hAnsi="Calibri" w:cs="Calibri"/>
         </w:rPr>
-        <w:t xml:space="preserve">. Any suspected cases of academic misconduct will be handled according to University of Washington </w:t>
+        <w:t xml:space="preserve">. Any </w:t>
       </w:r>
       <w:r>
         <w:rPr>
           <w:rFonts w:ascii="Calibri" w:hAnsi="Calibri" w:cs="Calibri"/>
         </w:rPr>
         <w:lastRenderedPageBreak/>
-        <w:t xml:space="preserve">regulations. For more information, see the University of Washington </w:t>
-      </w:r>
-      <w:hyperlink r:id="rId14" w:tgtFrame="_blank" w:history="1">
+        <w:t xml:space="preserve">suspected cases of academic misconduct will be handled according to University of Washington regulations. For more information, see the University of Washington </w:t>
+      </w:r>
+      <w:hyperlink r:id="rId15" w:tgtFrame="_blank" w:history="1">
         <w:r>
           <w:rPr>
             <w:rStyle w:val="screenreader-only"/>
@@ -2213,7 +2209,7 @@
         </w:rPr>
         <w:t xml:space="preserve">If you have not yet established services through DRS, but have a temporary health condition or permanent disability that requires accommodations (conditions include but not limited to; mental health, attention-related, learning, vision, hearing, physical or health impacts), you are welcome to contact DRS at 206-543- 8924 or </w:t>
       </w:r>
-      <w:hyperlink r:id="rId15" w:history="1">
+      <w:hyperlink r:id="rId16" w:history="1">
         <w:r>
           <w:rPr>
             <w:rStyle w:val="Hyperlink"/>
@@ -3228,6 +3224,18 @@
     <w:basedOn w:val="DefaultParagraphFont"/>
     <w:rsid w:val="00A3244A"/>
   </w:style>
+  <w:style w:type="character" w:styleId="FollowedHyperlink">
+    <w:name w:val="FollowedHyperlink"/>
+    <w:basedOn w:val="DefaultParagraphFont"/>
+    <w:uiPriority w:val="99"/>
+    <w:semiHidden/>
+    <w:unhideWhenUsed/>
+    <w:rsid w:val="00544FB1"/>
+    <w:rPr>
+      <w:color w:val="954F72" w:themeColor="followedHyperlink"/>
+      <w:u w:val="single"/>
+    </w:rPr>
+  </w:style>
 </w:styles>
 </file>
 

</xml_diff>

<commit_message>
ch0 types of variables slides
</commit_message>
<xml_diff>
--- a/Syllabus.docx
+++ b/Syllabus.docx
@@ -53,45 +53,7 @@
         <w:rPr>
           <w:color w:val="FF0000"/>
         </w:rPr>
-        <w:t>(</w:t>
-      </w:r>
-      <w:proofErr w:type="gramStart"/>
-      <w:r>
-        <w:rPr>
-          <w:color w:val="FF0000"/>
-        </w:rPr>
-        <w:t>things</w:t>
-      </w:r>
-      <w:proofErr w:type="gramEnd"/>
-      <w:r>
-        <w:rPr>
-          <w:color w:val="FF0000"/>
-        </w:rPr>
-        <w:t xml:space="preserve"> we need to change in red) </w:t>
-      </w:r>
-      <w:r>
-        <w:rPr>
-          <w:color w:val="4472C4" w:themeColor="accent1"/>
-        </w:rPr>
-        <w:t xml:space="preserve">(things I’ve </w:t>
-      </w:r>
-      <w:r>
-        <w:rPr>
-          <w:color w:val="4472C4" w:themeColor="accent1"/>
-        </w:rPr>
-        <w:t>added that we should discuss</w:t>
-      </w:r>
-      <w:r>
-        <w:rPr>
-          <w:color w:val="4472C4" w:themeColor="accent1"/>
-        </w:rPr>
-        <w:t xml:space="preserve"> in blue</w:t>
-      </w:r>
-      <w:r>
-        <w:rPr>
-          <w:color w:val="4472C4" w:themeColor="accent1"/>
-        </w:rPr>
-        <w:t>)</w:t>
+        <w:t>(things we need to change in red)</w:t>
       </w:r>
     </w:p>
     <w:p>
@@ -1809,25 +1771,7 @@
           <w:rPr>
             <w:rStyle w:val="Hyperlink"/>
           </w:rPr>
-          <w:t>stlp.uw</w:t>
-        </w:r>
-        <w:r>
-          <w:rPr>
-            <w:rStyle w:val="Hyperlink"/>
-          </w:rPr>
-          <w:t>.</w:t>
-        </w:r>
-        <w:r>
-          <w:rPr>
-            <w:rStyle w:val="Hyperlink"/>
-          </w:rPr>
-          <w:t>e</w:t>
-        </w:r>
-        <w:r>
-          <w:rPr>
-            <w:rStyle w:val="Hyperlink"/>
-          </w:rPr>
-          <w:t>du</w:t>
+          <w:t>stlp.uw.edu</w:t>
         </w:r>
       </w:hyperlink>
       <w:r>

</xml_diff>

<commit_message>
finish descriptive statistics subsection for ch0 slides
</commit_message>
<xml_diff>
--- a/Syllabus.docx
+++ b/Syllabus.docx
@@ -291,7 +291,13 @@
         <w:rPr>
           <w:color w:val="000000" w:themeColor="text1"/>
         </w:rPr>
-        <w:t>HSE 216</w:t>
+        <w:t>HS</w:t>
+      </w:r>
+      <w:r>
+        <w:rPr>
+          <w:color w:val="000000" w:themeColor="text1"/>
+        </w:rPr>
+        <w:t>T 359</w:t>
       </w:r>
       <w:r>
         <w:rPr>
@@ -571,7 +577,7 @@
           <w:b/>
           <w:bCs/>
         </w:rPr>
-        <w:tab/>
+        <w:t xml:space="preserve"> </w:t>
       </w:r>
       <w:r>
         <w:t>Introduction to regression methods for analysis of continuous, binary, and time-to-event (survival) data. Covers linear regression, logistic regression, and proportional hazards regression, all at an introductory level. Makes use of examples drawn from the biomedical and health sciences literature.</w:t>
@@ -1172,7 +1178,19 @@
         <w:rPr>
           <w:color w:val="000000" w:themeColor="text1"/>
         </w:rPr>
-        <w:t xml:space="preserve">prior to homework due </w:t>
+        <w:t xml:space="preserve">prior to </w:t>
+      </w:r>
+      <w:r>
+        <w:rPr>
+          <w:color w:val="000000" w:themeColor="text1"/>
+        </w:rPr>
+        <w:t xml:space="preserve">the </w:t>
+      </w:r>
+      <w:r>
+        <w:rPr>
+          <w:color w:val="000000" w:themeColor="text1"/>
+        </w:rPr>
+        <w:t xml:space="preserve">homework due </w:t>
       </w:r>
       <w:r>
         <w:rPr>
@@ -1771,7 +1789,19 @@
           <w:rPr>
             <w:rStyle w:val="Hyperlink"/>
           </w:rPr>
-          <w:t>stlp.uw.edu</w:t>
+          <w:t>stlp.u</w:t>
+        </w:r>
+        <w:r>
+          <w:rPr>
+            <w:rStyle w:val="Hyperlink"/>
+          </w:rPr>
+          <w:t>w</w:t>
+        </w:r>
+        <w:r>
+          <w:rPr>
+            <w:rStyle w:val="Hyperlink"/>
+          </w:rPr>
+          <w:t>.edu</w:t>
         </w:r>
       </w:hyperlink>
       <w:r>

</xml_diff>

<commit_message>
updates to syllabus and schedule
</commit_message>
<xml_diff>
--- a/Syllabus.docx
+++ b/Syllabus.docx
@@ -37,6 +37,9 @@
     <w:p>
       <w:pPr>
         <w:jc w:val="center"/>
+        <w:rPr>
+          <w:color w:val="4472C4" w:themeColor="accent1"/>
+        </w:rPr>
       </w:pPr>
       <w:r>
         <w:t>Spring 2022</w:t>
@@ -45,20 +48,6 @@
     <w:p>
       <w:pPr>
         <w:jc w:val="center"/>
-        <w:rPr>
-          <w:color w:val="4472C4" w:themeColor="accent1"/>
-        </w:rPr>
-      </w:pPr>
-      <w:r>
-        <w:rPr>
-          <w:color w:val="FF0000"/>
-        </w:rPr>
-        <w:t>(things we need to change in red)</w:t>
-      </w:r>
-    </w:p>
-    <w:p>
-      <w:pPr>
-        <w:jc w:val="center"/>
       </w:pPr>
     </w:p>
     <w:p>
@@ -118,7 +107,13 @@
         <w:tab/>
       </w:r>
       <w:r>
-        <w:t>Taylor Okonek, Ph.D. student in Biostatistics</w:t>
+        <w:t>Taylor Okonek</w:t>
+      </w:r>
+      <w:r>
+        <w:t xml:space="preserve"> (she/her)</w:t>
+      </w:r>
+      <w:r>
+        <w:t>, Ph.D. student in Biostatistics</w:t>
       </w:r>
     </w:p>
     <w:p>
@@ -151,7 +146,18 @@
       </w:r>
       <w:r>
         <w:tab/>
-        <w:t>Charlie Wolock, Ph.D. student in Biostatistics</w:t>
+        <w:t xml:space="preserve">Charlie </w:t>
+      </w:r>
+      <w:proofErr w:type="spellStart"/>
+      <w:r>
+        <w:t>Wolock</w:t>
+      </w:r>
+      <w:proofErr w:type="spellEnd"/>
+      <w:r>
+        <w:t xml:space="preserve"> (he/him)</w:t>
+      </w:r>
+      <w:r>
+        <w:t>, Ph.D. student in Biostatistics</w:t>
       </w:r>
     </w:p>
     <w:p>
@@ -342,13 +348,37 @@
         <w:tab/>
       </w:r>
       <w:r>
-        <w:t xml:space="preserve">Taylor: </w:t>
+        <w:t>Taylor</w:t>
+      </w:r>
+      <w:r>
+        <w:rPr>
+          <w:color w:val="000000" w:themeColor="text1"/>
+        </w:rPr>
+        <w:t xml:space="preserve">: </w:t>
+      </w:r>
+      <w:r>
+        <w:rPr>
+          <w:color w:val="000000" w:themeColor="text1"/>
+        </w:rPr>
+        <w:t>TBD</w:t>
+      </w:r>
+      <w:r>
+        <w:rPr>
+          <w:color w:val="000000" w:themeColor="text1"/>
+        </w:rPr>
+        <w:t>*</w:t>
+      </w:r>
+      <w:r>
+        <w:rPr>
+          <w:color w:val="000000" w:themeColor="text1"/>
+        </w:rPr>
+        <w:tab/>
       </w:r>
       <w:r>
         <w:rPr>
           <w:color w:val="FF0000"/>
         </w:rPr>
-        <w:t>Wednesday, 2:00 – 3:00pm*</w:t>
+        <w:tab/>
       </w:r>
       <w:r>
         <w:rPr>
@@ -357,6 +387,12 @@
         <w:tab/>
       </w:r>
       <w:r>
+        <w:rPr>
+          <w:color w:val="FF0000"/>
+        </w:rPr>
+        <w:tab/>
+      </w:r>
+      <w:r>
         <w:tab/>
       </w:r>
       <w:r>
@@ -393,13 +429,37 @@
       </w:r>
       <w:r>
         <w:tab/>
-        <w:t xml:space="preserve">Charlie: </w:t>
+        <w:t>Charlie</w:t>
+      </w:r>
+      <w:r>
+        <w:rPr>
+          <w:color w:val="000000" w:themeColor="text1"/>
+        </w:rPr>
+        <w:t xml:space="preserve">: </w:t>
+      </w:r>
+      <w:r>
+        <w:rPr>
+          <w:color w:val="000000" w:themeColor="text1"/>
+        </w:rPr>
+        <w:t>TBD</w:t>
+      </w:r>
+      <w:r>
+        <w:rPr>
+          <w:color w:val="000000" w:themeColor="text1"/>
+        </w:rPr>
+        <w:t>*</w:t>
+      </w:r>
+      <w:r>
+        <w:rPr>
+          <w:color w:val="000000" w:themeColor="text1"/>
+        </w:rPr>
+        <w:tab/>
       </w:r>
       <w:r>
         <w:rPr>
           <w:color w:val="FF0000"/>
         </w:rPr>
-        <w:t>Wednesday, 3:00 – 4:00pm*</w:t>
+        <w:tab/>
       </w:r>
       <w:r>
         <w:rPr>
@@ -408,6 +468,12 @@
         <w:tab/>
       </w:r>
       <w:r>
+        <w:rPr>
+          <w:color w:val="FF0000"/>
+        </w:rPr>
+        <w:tab/>
+      </w:r>
+      <w:r>
         <w:tab/>
       </w:r>
       <w:r>
@@ -444,7 +510,15 @@
       </w:r>
       <w:r>
         <w:tab/>
-        <w:t>*or by appointment</w:t>
+        <w:t>*</w:t>
+      </w:r>
+      <w:proofErr w:type="gramStart"/>
+      <w:r>
+        <w:t>or</w:t>
+      </w:r>
+      <w:proofErr w:type="gramEnd"/>
+      <w:r>
+        <w:t xml:space="preserve"> by appointment</w:t>
       </w:r>
     </w:p>
     <w:p>
@@ -802,19 +876,18 @@
         <w:t xml:space="preserve"> </w:t>
       </w:r>
       <w:r>
-        <w:t xml:space="preserve">There is no required textbook for this course. The following optional resources may be useful throughout the course: </w:t>
-      </w:r>
-      <w:r>
-        <w:rPr>
-          <w:color w:val="FF0000"/>
-        </w:rPr>
-        <w:t>Find some, or delete this sentence</w:t>
-      </w:r>
-      <w:r>
-        <w:rPr>
-          <w:color w:val="FF0000"/>
-        </w:rPr>
-        <w:t xml:space="preserve">. </w:t>
+        <w:t xml:space="preserve">There is no required textbook for this course. </w:t>
+      </w:r>
+      <w:r>
+        <w:t xml:space="preserve">If you find yourself in need of additional </w:t>
+      </w:r>
+      <w:proofErr w:type="gramStart"/>
+      <w:r>
+        <w:t>resources</w:t>
+      </w:r>
+      <w:proofErr w:type="gramEnd"/>
+      <w:r>
+        <w:t xml:space="preserve"> please ask and we can find some to provide for you.</w:t>
       </w:r>
     </w:p>
     <w:p>
@@ -858,7 +931,15 @@
         <w:t xml:space="preserve">, </w:t>
       </w:r>
       <w:r>
-        <w:t xml:space="preserve">not sent via email. We will monitor the discussion board regularly, and also strongly encourage you to reply to each other’s questions. Concerns of a personal nature can be communicated with us via email, and in general </w:t>
+        <w:t xml:space="preserve">not sent via email. We will monitor the discussion board regularly, </w:t>
+      </w:r>
+      <w:proofErr w:type="gramStart"/>
+      <w:r>
+        <w:t>and also</w:t>
+      </w:r>
+      <w:proofErr w:type="gramEnd"/>
+      <w:r>
+        <w:t xml:space="preserve"> strongly encourage you to reply to each other’s questions. Concerns of a personal nature can be communicated with us via email, and in general </w:t>
       </w:r>
       <w:r>
         <w:rPr>
@@ -868,7 +949,15 @@
         <w:t>any emails should be sent to both instructors</w:t>
       </w:r>
       <w:r>
-        <w:t>. Please communicate respectfully to your classmates and to us, and let us know if there are ways classroom communication can be made more accessible to yo</w:t>
+        <w:t xml:space="preserve">. Please communicate respectfully to your classmates and to </w:t>
+      </w:r>
+      <w:proofErr w:type="gramStart"/>
+      <w:r>
+        <w:t>us, and</w:t>
+      </w:r>
+      <w:proofErr w:type="gramEnd"/>
+      <w:r>
+        <w:t xml:space="preserve"> let us know if there are ways classroom communication can be made more accessible to yo</w:t>
       </w:r>
       <w:r>
         <w:rPr>
@@ -980,86 +1069,100 @@
         <w:ind w:firstLine="720"/>
       </w:pPr>
       <w:r>
-        <w:t xml:space="preserve">(including R code) should be in your own words. Solution keys and individual feedback </w:t>
+        <w:t>(</w:t>
+      </w:r>
+      <w:proofErr w:type="gramStart"/>
+      <w:r>
+        <w:t>including</w:t>
+      </w:r>
+      <w:proofErr w:type="gramEnd"/>
+      <w:r>
+        <w:t xml:space="preserve"> R code) should be in your own words. Solution keys and individual feedback </w:t>
       </w:r>
     </w:p>
     <w:p>
       <w:pPr>
         <w:ind w:firstLine="720"/>
         <w:rPr>
+          <w:color w:val="000000" w:themeColor="text1"/>
+        </w:rPr>
+      </w:pPr>
+      <w:r>
+        <w:t>will be provided.</w:t>
+      </w:r>
+      <w:r>
+        <w:t xml:space="preserve"> </w:t>
+      </w:r>
+      <w:r>
+        <w:rPr>
+          <w:color w:val="000000" w:themeColor="text1"/>
+        </w:rPr>
+        <w:t xml:space="preserve">We have prepared a guide for how to present your assignments which </w:t>
+      </w:r>
+    </w:p>
+    <w:p>
+      <w:pPr>
+        <w:ind w:firstLine="720"/>
+      </w:pPr>
+      <w:r>
+        <w:rPr>
+          <w:color w:val="000000" w:themeColor="text1"/>
+        </w:rPr>
+        <w:t>is available on our Canvas page.</w:t>
+      </w:r>
+      <w:r>
+        <w:rPr>
+          <w:color w:val="000000" w:themeColor="text1"/>
+        </w:rPr>
+        <w:t xml:space="preserve"> </w:t>
+      </w:r>
+      <w:r>
+        <w:rPr>
+          <w:color w:val="000000" w:themeColor="text1"/>
+        </w:rPr>
+        <w:t>The lowest homework score will be dropped.</w:t>
+      </w:r>
+    </w:p>
+    <w:p>
+      <w:pPr>
+        <w:rPr>
           <w:color w:val="FF0000"/>
         </w:rPr>
       </w:pPr>
-      <w:r>
-        <w:t>will be provided.</w:t>
-      </w:r>
-      <w:r>
+    </w:p>
+    <w:p>
+      <w:pPr>
+        <w:rPr>
+          <w:color w:val="000000" w:themeColor="text1"/>
+        </w:rPr>
+      </w:pPr>
+      <w:r>
+        <w:rPr>
+          <w:color w:val="FF0000"/>
+        </w:rPr>
+        <w:tab/>
+      </w:r>
+      <w:r>
+        <w:rPr>
+          <w:color w:val="000000" w:themeColor="text1"/>
+          <w:u w:val="single"/>
+        </w:rPr>
+        <w:t>Late policy for homework</w:t>
+      </w:r>
+      <w:r>
+        <w:rPr>
+          <w:color w:val="000000" w:themeColor="text1"/>
+        </w:rPr>
+        <w:t>:</w:t>
+      </w:r>
+      <w:r>
+        <w:rPr>
+          <w:color w:val="000000" w:themeColor="text1"/>
+        </w:rPr>
         <w:t xml:space="preserve"> </w:t>
       </w:r>
       <w:r>
         <w:rPr>
-          <w:color w:val="FF0000"/>
-        </w:rPr>
-        <w:t xml:space="preserve">We have prepared a guide for how to present your assignments which </w:t>
-      </w:r>
-    </w:p>
-    <w:p>
-      <w:pPr>
-        <w:ind w:firstLine="720"/>
-      </w:pPr>
-      <w:r>
-        <w:rPr>
-          <w:color w:val="FF0000"/>
-        </w:rPr>
-        <w:t>is available on our Canvas page.</w:t>
-      </w:r>
-      <w:r>
-        <w:rPr>
-          <w:color w:val="000000" w:themeColor="text1"/>
-        </w:rPr>
-        <w:t xml:space="preserve"> The lowest homework score will be dropped.</w:t>
-      </w:r>
-    </w:p>
-    <w:p>
-      <w:pPr>
-        <w:rPr>
-          <w:color w:val="FF0000"/>
-        </w:rPr>
-      </w:pPr>
-    </w:p>
-    <w:p>
-      <w:pPr>
-        <w:rPr>
-          <w:color w:val="000000" w:themeColor="text1"/>
-        </w:rPr>
-      </w:pPr>
-      <w:r>
-        <w:rPr>
-          <w:color w:val="FF0000"/>
-        </w:rPr>
-        <w:tab/>
-      </w:r>
-      <w:r>
-        <w:rPr>
-          <w:color w:val="000000" w:themeColor="text1"/>
-          <w:u w:val="single"/>
-        </w:rPr>
-        <w:t>Late policy for homework</w:t>
-      </w:r>
-      <w:r>
-        <w:rPr>
-          <w:color w:val="000000" w:themeColor="text1"/>
-        </w:rPr>
-        <w:t>:</w:t>
-      </w:r>
-      <w:r>
-        <w:rPr>
-          <w:color w:val="000000" w:themeColor="text1"/>
-        </w:rPr>
-        <w:t xml:space="preserve"> </w:t>
-      </w:r>
-      <w:r>
-        <w:rPr>
           <w:color w:val="000000" w:themeColor="text1"/>
         </w:rPr>
         <w:t xml:space="preserve">Throughout the quarter, you may use up to three homework </w:t>
@@ -1076,7 +1179,21 @@
         <w:rPr>
           <w:color w:val="000000" w:themeColor="text1"/>
         </w:rPr>
-        <w:t xml:space="preserve">extension days. These three days may be divided up for homework assignments however you choose (for example: all three days for a single assignment, one day each for three separate assignments). In order to use your extension days, </w:t>
+        <w:t xml:space="preserve">extension days. These three days may be divided up for homework assignments however you choose (for example: all three days for a single assignment, one day each for three separate assignments). </w:t>
+      </w:r>
+      <w:proofErr w:type="gramStart"/>
+      <w:r>
+        <w:rPr>
+          <w:color w:val="000000" w:themeColor="text1"/>
+        </w:rPr>
+        <w:t>In order to</w:t>
+      </w:r>
+      <w:proofErr w:type="gramEnd"/>
+      <w:r>
+        <w:rPr>
+          <w:color w:val="000000" w:themeColor="text1"/>
+        </w:rPr>
+        <w:t xml:space="preserve"> use your extension days, </w:t>
       </w:r>
       <w:r>
         <w:rPr>
@@ -1303,13 +1420,37 @@
         <w:rPr>
           <w:color w:val="000000" w:themeColor="text1"/>
         </w:rPr>
-        <w:t xml:space="preserve"> appropriate analysis plan, carry out the analysis, and write a short report. Projects will be introduced in the first discussion section. </w:t>
-      </w:r>
-      <w:r>
-        <w:rPr>
-          <w:color w:val="FF0000"/>
-        </w:rPr>
-        <w:t>You will complete your project in small groups, assigned by the instructors.</w:t>
+        <w:t xml:space="preserve"> appropriate analysis plan, carry out the analysis, and </w:t>
+      </w:r>
+      <w:r>
+        <w:rPr>
+          <w:color w:val="000000" w:themeColor="text1"/>
+        </w:rPr>
+        <w:t xml:space="preserve">write a short report. </w:t>
+      </w:r>
+      <w:r>
+        <w:rPr>
+          <w:color w:val="000000" w:themeColor="text1"/>
+        </w:rPr>
+        <w:t>A project guidelines document will be provided to you the first week of the quarter</w:t>
+      </w:r>
+      <w:r>
+        <w:rPr>
+          <w:color w:val="000000" w:themeColor="text1"/>
+        </w:rPr>
+        <w:t xml:space="preserve">. You will complete your project </w:t>
+      </w:r>
+      <w:r>
+        <w:rPr>
+          <w:color w:val="000000" w:themeColor="text1"/>
+        </w:rPr>
+        <w:t>individually</w:t>
+      </w:r>
+      <w:r>
+        <w:rPr>
+          <w:color w:val="000000" w:themeColor="text1"/>
+        </w:rPr>
+        <w:t>.</w:t>
       </w:r>
     </w:p>
     <w:p>
@@ -1342,7 +1483,7 @@
       </w:r>
       <w:r>
         <w:rPr>
-          <w:color w:val="FF0000"/>
+          <w:color w:val="000000" w:themeColor="text1"/>
         </w:rPr>
         <w:t xml:space="preserve">group activities, </w:t>
       </w:r>
@@ -1697,27 +1838,27 @@
         </w:rPr>
       </w:pPr>
       <w:r>
-        <w:t xml:space="preserve">Computing section below). </w:t>
-      </w:r>
-      <w:r>
+        <w:t>Computing section below).</w:t>
+      </w:r>
+      <w:r>
+        <w:rPr>
+          <w:color w:val="000000" w:themeColor="text1"/>
+        </w:rPr>
+        <w:t xml:space="preserve"> However, you will not generally need access to a computer during lecture.</w:t>
+      </w:r>
+    </w:p>
+    <w:p>
+      <w:pPr>
+        <w:ind w:left="720"/>
         <w:rPr>
           <w:color w:val="FF0000"/>
         </w:rPr>
-        <w:t>However, you will not generally need access to a computer during lecture (different if zoom, obviously).</w:t>
-      </w:r>
+      </w:pPr>
     </w:p>
     <w:p>
       <w:pPr>
         <w:ind w:left="720"/>
         <w:rPr>
-          <w:color w:val="FF0000"/>
-        </w:rPr>
-      </w:pPr>
-    </w:p>
-    <w:p>
-      <w:pPr>
-        <w:ind w:left="720"/>
-        <w:rPr>
           <w:color w:val="000000" w:themeColor="text1"/>
         </w:rPr>
       </w:pPr>
@@ -1738,11 +1879,17 @@
         <w:rPr>
           <w:color w:val="000000" w:themeColor="text1"/>
         </w:rPr>
-        <w:t xml:space="preserve">Computing in R is an important component of this course. </w:t>
-      </w:r>
-      <w:r>
-        <w:rPr>
-          <w:color w:val="FF0000"/>
+        <w:t>Computing in R is an important component of this course</w:t>
+      </w:r>
+      <w:r>
+        <w:rPr>
+          <w:color w:val="000000" w:themeColor="text1"/>
+        </w:rPr>
+        <w:t xml:space="preserve">. </w:t>
+      </w:r>
+      <w:r>
+        <w:rPr>
+          <w:color w:val="000000" w:themeColor="text1"/>
         </w:rPr>
         <w:t>You may borrow a computer for either short- or long-term use from the Student Technology Loan Program (</w:t>
       </w:r>
@@ -1750,19 +1897,20 @@
         <w:r>
           <w:rPr>
             <w:rStyle w:val="Hyperlink"/>
+            <w:color w:val="000000" w:themeColor="text1"/>
           </w:rPr>
           <w:t>stlp.uw.edu</w:t>
         </w:r>
       </w:hyperlink>
       <w:r>
         <w:rPr>
-          <w:color w:val="FF0000"/>
+          <w:color w:val="000000" w:themeColor="text1"/>
         </w:rPr>
         <w:t>)</w:t>
       </w:r>
       <w:r>
         <w:rPr>
-          <w:color w:val="FF0000"/>
+          <w:color w:val="000000" w:themeColor="text1"/>
         </w:rPr>
         <w:t xml:space="preserve">. </w:t>
       </w:r>
@@ -1770,7 +1918,13 @@
         <w:rPr>
           <w:color w:val="000000" w:themeColor="text1"/>
         </w:rPr>
-        <w:t>Please see us if this expectation will cause trouble for you, and we can work out a solution.</w:t>
+        <w:t xml:space="preserve">Please </w:t>
+      </w:r>
+      <w:r>
+        <w:rPr>
+          <w:color w:val="000000" w:themeColor="text1"/>
+        </w:rPr>
+        <w:t>see us if this expectation will cause trouble for you, and we can work out a solution.</w:t>
       </w:r>
     </w:p>
     <w:p>
@@ -1799,19 +1953,45 @@
         <w:rPr>
           <w:color w:val="000000" w:themeColor="text1"/>
         </w:rPr>
-        <w:t xml:space="preserve">: You are encouraged to work together on homework assignments, but the final write-up should be done individually. The course project will be a </w:t>
-      </w:r>
-      <w:r>
-        <w:rPr>
-          <w:color w:val="FF0000"/>
-        </w:rPr>
-        <w:t>group project</w:t>
-      </w:r>
-      <w:r>
-        <w:rPr>
-          <w:color w:val="000000" w:themeColor="text1"/>
-        </w:rPr>
-        <w:t>; you will discuss approaches to the project with your group and other classmates during discussion sections, but outside of class you may only discuss your project with your group members and the instructors.</w:t>
+        <w:t xml:space="preserve">: You are encouraged to work together on homework assignments, but the final write-up should be done individually. The course project </w:t>
+      </w:r>
+      <w:r>
+        <w:rPr>
+          <w:color w:val="000000" w:themeColor="text1"/>
+        </w:rPr>
+        <w:t xml:space="preserve">will be </w:t>
+      </w:r>
+      <w:proofErr w:type="gramStart"/>
+      <w:r>
+        <w:rPr>
+          <w:color w:val="000000" w:themeColor="text1"/>
+        </w:rPr>
+        <w:t>a</w:t>
+      </w:r>
+      <w:proofErr w:type="gramEnd"/>
+      <w:r>
+        <w:rPr>
+          <w:color w:val="000000" w:themeColor="text1"/>
+        </w:rPr>
+        <w:t xml:space="preserve"> </w:t>
+      </w:r>
+      <w:r>
+        <w:rPr>
+          <w:color w:val="000000" w:themeColor="text1"/>
+        </w:rPr>
+        <w:t>individual</w:t>
+      </w:r>
+      <w:r>
+        <w:rPr>
+          <w:color w:val="000000" w:themeColor="text1"/>
+        </w:rPr>
+        <w:t xml:space="preserve">; you </w:t>
+      </w:r>
+      <w:r>
+        <w:rPr>
+          <w:color w:val="000000" w:themeColor="text1"/>
+        </w:rPr>
+        <w:t>will discuss approaches to the project with your classmates during discussion sections, but outside of class you may only discuss your project with the instructors.</w:t>
       </w:r>
     </w:p>
     <w:p>
@@ -1922,15 +2102,7 @@
           <w:color w:val="2D3B45"/>
           <w:shd w:val="clear" w:color="auto" w:fill="FFFFFF"/>
         </w:rPr>
-        <w:t> Washington State is</w:t>
-      </w:r>
-      <w:r>
-        <w:rPr>
-          <w:rFonts w:cstheme="minorHAnsi"/>
-          <w:color w:val="2D3B45"/>
-          <w:shd w:val="clear" w:color="auto" w:fill="FFFFFF"/>
-        </w:rPr>
-        <w:t xml:space="preserve"> </w:t>
+        <w:t xml:space="preserve"> Washington State is </w:t>
       </w:r>
       <w:hyperlink r:id="rId9" w:history="1">
         <w:r>
@@ -1948,15 +2120,25 @@
           <w:color w:val="2D3B45"/>
           <w:shd w:val="clear" w:color="auto" w:fill="FFFFFF"/>
         </w:rPr>
-        <w:t xml:space="preserve"> </w:t>
-      </w:r>
+        <w:t xml:space="preserve"> to 29 federally recognized and five unrecognized tribes. The University of Washington acknowledges the Coast Salish people of this land, the land which touches the shared waters of all tribes and bands within the Duwamish, Suquamish, </w:t>
+      </w:r>
+      <w:proofErr w:type="gramStart"/>
       <w:r>
         <w:rPr>
           <w:rFonts w:cstheme="minorHAnsi"/>
           <w:color w:val="2D3B45"/>
           <w:shd w:val="clear" w:color="auto" w:fill="FFFFFF"/>
         </w:rPr>
-        <w:t>to 29 federally recognized and five unrecognized tribes. The University of Washington acknowledges the Coast Salish people of this land, the land which touches the shared waters of all tribes and bands within the Duwamish, Suquamish, Tulalip and Muckleshoot nations.</w:t>
+        <w:t>Tulalip</w:t>
+      </w:r>
+      <w:proofErr w:type="gramEnd"/>
+      <w:r>
+        <w:rPr>
+          <w:rFonts w:cstheme="minorHAnsi"/>
+          <w:color w:val="2D3B45"/>
+          <w:shd w:val="clear" w:color="auto" w:fill="FFFFFF"/>
+        </w:rPr>
+        <w:t xml:space="preserve"> and Muckleshoot nations.</w:t>
       </w:r>
     </w:p>
     <w:p>
@@ -2209,7 +2391,21 @@
         <w:rPr>
           <w:rFonts w:asciiTheme="minorHAnsi" w:hAnsiTheme="minorHAnsi" w:cstheme="minorHAnsi"/>
         </w:rPr>
-        <w:t> or disability.uw.edu. DRS offers resources and coordinates reasonable accommodations for students with disabilities and/or temporary health conditions. Reasonable accommodations are established through an interactive process between you, your instructor(s) and DRS. It is the policy and practice of the University of Washington to create inclusive and accessible learning environments consistent with federal and state law.</w:t>
+        <w:t> or disability.uw.edu. DRS offers resources and coordinates reasonable accommodations for students with disabilities and/or temporary health conditions. Reasonable accommodations are established through an interactive process between you, your instructor(s</w:t>
+      </w:r>
+      <w:proofErr w:type="gramStart"/>
+      <w:r>
+        <w:rPr>
+          <w:rFonts w:asciiTheme="minorHAnsi" w:hAnsiTheme="minorHAnsi" w:cstheme="minorHAnsi"/>
+        </w:rPr>
+        <w:t>)</w:t>
+      </w:r>
+      <w:proofErr w:type="gramEnd"/>
+      <w:r>
+        <w:rPr>
+          <w:rFonts w:asciiTheme="minorHAnsi" w:hAnsiTheme="minorHAnsi" w:cstheme="minorHAnsi"/>
+        </w:rPr>
+        <w:t xml:space="preserve"> and DRS. It is the policy and practice of the University of Washington to create inclusive and accessible learning environments consistent with federal and state law.</w:t>
       </w:r>
     </w:p>
     <w:p>
@@ -2299,7 +2495,23 @@
           <w:rFonts w:asciiTheme="minorHAnsi" w:hAnsiTheme="minorHAnsi" w:cstheme="minorHAnsi"/>
           <w:color w:val="2D3B45"/>
         </w:rPr>
-        <w:t>  Diverse backgrounds, embodiments and experiences are essential to the critical thinking endeavor at the heart of University education. In SPH, we are expected:</w:t>
+        <w:t xml:space="preserve">  Diverse backgrounds, embodiments and experiences are essential to the critical thinking endeavor at the heart of </w:t>
+      </w:r>
+      <w:proofErr w:type="gramStart"/>
+      <w:r>
+        <w:rPr>
+          <w:rFonts w:asciiTheme="minorHAnsi" w:hAnsiTheme="minorHAnsi" w:cstheme="minorHAnsi"/>
+          <w:color w:val="2D3B45"/>
+        </w:rPr>
+        <w:t>University</w:t>
+      </w:r>
+      <w:proofErr w:type="gramEnd"/>
+      <w:r>
+        <w:rPr>
+          <w:rFonts w:asciiTheme="minorHAnsi" w:hAnsiTheme="minorHAnsi" w:cstheme="minorHAnsi"/>
+          <w:color w:val="2D3B45"/>
+        </w:rPr>
+        <w:t xml:space="preserve"> education. In SPH, we are expected:</w:t>
       </w:r>
     </w:p>
     <w:p>
@@ -2322,7 +2534,23 @@
           <w:rFonts w:asciiTheme="minorHAnsi" w:hAnsiTheme="minorHAnsi" w:cstheme="minorHAnsi"/>
           <w:color w:val="2D3B45"/>
         </w:rPr>
-        <w:t>To respect individual differences, which may include, but are not limited to, age, cultural background, disability, ethnicity, family status, gender identity and expression, citizenship and immigration status, national origin, race, religion, sex, sexual orientation, socioeconomic status and veteran status.</w:t>
+        <w:t xml:space="preserve">To respect individual differences, which may include, but are not limited to, age, cultural background, disability, ethnicity, family status, gender identity and expression, citizenship and immigration status, national origin, race, religion, sex, sexual orientation, socioeconomic </w:t>
+      </w:r>
+      <w:proofErr w:type="gramStart"/>
+      <w:r>
+        <w:rPr>
+          <w:rFonts w:asciiTheme="minorHAnsi" w:hAnsiTheme="minorHAnsi" w:cstheme="minorHAnsi"/>
+          <w:color w:val="2D3B45"/>
+        </w:rPr>
+        <w:t>status</w:t>
+      </w:r>
+      <w:proofErr w:type="gramEnd"/>
+      <w:r>
+        <w:rPr>
+          <w:rFonts w:asciiTheme="minorHAnsi" w:hAnsiTheme="minorHAnsi" w:cstheme="minorHAnsi"/>
+          <w:color w:val="2D3B45"/>
+        </w:rPr>
+        <w:t xml:space="preserve"> and veteran status.</w:t>
       </w:r>
     </w:p>
     <w:p>
@@ -2345,7 +2573,23 @@
           <w:rFonts w:asciiTheme="minorHAnsi" w:hAnsiTheme="minorHAnsi" w:cstheme="minorHAnsi"/>
           <w:color w:val="2D3B45"/>
         </w:rPr>
-        <w:t>To engage respectfully in the discussion of diverse worldviews and ideologies embedded in course readings, presentations and artifacts, including those course materials that are at odds with personal beliefs and values. </w:t>
+        <w:t xml:space="preserve">To engage respectfully in the discussion of diverse worldviews and ideologies embedded in course readings, </w:t>
+      </w:r>
+      <w:proofErr w:type="gramStart"/>
+      <w:r>
+        <w:rPr>
+          <w:rFonts w:asciiTheme="minorHAnsi" w:hAnsiTheme="minorHAnsi" w:cstheme="minorHAnsi"/>
+          <w:color w:val="2D3B45"/>
+        </w:rPr>
+        <w:t>presentations</w:t>
+      </w:r>
+      <w:proofErr w:type="gramEnd"/>
+      <w:r>
+        <w:rPr>
+          <w:rFonts w:asciiTheme="minorHAnsi" w:hAnsiTheme="minorHAnsi" w:cstheme="minorHAnsi"/>
+          <w:color w:val="2D3B45"/>
+        </w:rPr>
+        <w:t xml:space="preserve"> and artifacts, including those course materials that are at odds with personal beliefs and values. </w:t>
       </w:r>
     </w:p>
     <w:p>
@@ -2423,15 +2667,7 @@
           <w:color w:val="2D3B45"/>
           <w:shd w:val="clear" w:color="auto" w:fill="FFFFFF"/>
         </w:rPr>
-        <w:t> The Office of the Dean has a</w:t>
-      </w:r>
-      <w:r>
-        <w:rPr>
-          <w:rFonts w:asciiTheme="minorHAnsi" w:hAnsiTheme="minorHAnsi" w:cstheme="minorHAnsi"/>
-          <w:color w:val="2D3B45"/>
-          <w:shd w:val="clear" w:color="auto" w:fill="FFFFFF"/>
-        </w:rPr>
-        <w:t xml:space="preserve"> </w:t>
+        <w:t xml:space="preserve"> The Office of the Dean has a </w:t>
       </w:r>
       <w:hyperlink r:id="rId20" w:history="1">
         <w:r>
@@ -2449,7 +2685,25 @@
           <w:color w:val="2D3B45"/>
           <w:shd w:val="clear" w:color="auto" w:fill="FFFFFF"/>
         </w:rPr>
-        <w:t>, a faculty concern policy and standard HR procedures for staff concerns. Our 2018 climate survey states that most people in SPH do not report bias incidents because they do not know where to go. Students are encouraged to report any incidents of bias to someone they feel comfortable with, including instructors, advisers or department staff. They can email </w:t>
+        <w:t xml:space="preserve">, a faculty concern policy and standard HR procedures for staff concerns. Our 2018 climate survey states that most people in SPH do not report bias incidents because they do not know where to go. Students are encouraged to report any incidents of bias to someone they feel comfortable with, including instructors, </w:t>
+      </w:r>
+      <w:proofErr w:type="gramStart"/>
+      <w:r>
+        <w:rPr>
+          <w:rFonts w:asciiTheme="minorHAnsi" w:hAnsiTheme="minorHAnsi" w:cstheme="minorHAnsi"/>
+          <w:color w:val="2D3B45"/>
+          <w:shd w:val="clear" w:color="auto" w:fill="FFFFFF"/>
+        </w:rPr>
+        <w:t>advisers</w:t>
+      </w:r>
+      <w:proofErr w:type="gramEnd"/>
+      <w:r>
+        <w:rPr>
+          <w:rFonts w:asciiTheme="minorHAnsi" w:hAnsiTheme="minorHAnsi" w:cstheme="minorHAnsi"/>
+          <w:color w:val="2D3B45"/>
+          <w:shd w:val="clear" w:color="auto" w:fill="FFFFFF"/>
+        </w:rPr>
+        <w:t xml:space="preserve"> or department staff. They can email </w:t>
       </w:r>
       <w:hyperlink r:id="rId21" w:history="1">
         <w:r>
@@ -2467,15 +2721,7 @@
           <w:color w:val="2D3B45"/>
           <w:shd w:val="clear" w:color="auto" w:fill="FFFFFF"/>
         </w:rPr>
-        <w:t> for immediate follow up. Bias concerns can be anonymously and confidentially reported at this link</w:t>
-      </w:r>
-      <w:r>
-        <w:rPr>
-          <w:rFonts w:asciiTheme="minorHAnsi" w:hAnsiTheme="minorHAnsi" w:cstheme="minorHAnsi"/>
-          <w:color w:val="2D3B45"/>
-          <w:shd w:val="clear" w:color="auto" w:fill="FFFFFF"/>
-        </w:rPr>
-        <w:t xml:space="preserve">: </w:t>
+        <w:t xml:space="preserve"> for immediate follow up. Bias concerns can be anonymously and confidentially reported at this link: </w:t>
       </w:r>
       <w:hyperlink r:id="rId22" w:tgtFrame="_blank" w:history="1">
         <w:r>
@@ -2591,7 +2837,23 @@
           <w:rFonts w:cstheme="minorHAnsi"/>
           <w:color w:val="2D3B45"/>
         </w:rPr>
-        <w:t>Submission to or rejection of the conduct affects tangible aspects of the individual’s employment, academic status, or use of University facilities.</w:t>
+        <w:t xml:space="preserve">Submission to or rejection of the conduct affects tangible aspects of the individual’s employment, academic status, or use of </w:t>
+      </w:r>
+      <w:proofErr w:type="gramStart"/>
+      <w:r>
+        <w:rPr>
+          <w:rFonts w:cstheme="minorHAnsi"/>
+          <w:color w:val="2D3B45"/>
+        </w:rPr>
+        <w:t>University</w:t>
+      </w:r>
+      <w:proofErr w:type="gramEnd"/>
+      <w:r>
+        <w:rPr>
+          <w:rFonts w:cstheme="minorHAnsi"/>
+          <w:color w:val="2D3B45"/>
+        </w:rPr>
+        <w:t xml:space="preserve"> facilities.</w:t>
       </w:r>
     </w:p>
     <w:p>
@@ -2647,14 +2909,7 @@
           <w:rFonts w:asciiTheme="minorHAnsi" w:hAnsiTheme="minorHAnsi" w:cstheme="minorHAnsi"/>
           <w:color w:val="2D3B45"/>
         </w:rPr>
-        <w:t>. The University also has designated offices to help you:</w:t>
-      </w:r>
-      <w:r>
-        <w:rPr>
-          <w:rFonts w:asciiTheme="minorHAnsi" w:hAnsiTheme="minorHAnsi" w:cstheme="minorHAnsi"/>
-          <w:color w:val="2D3B45"/>
-        </w:rPr>
-        <w:t xml:space="preserve"> </w:t>
+        <w:t xml:space="preserve">. The University also has designated offices to help you: </w:t>
       </w:r>
       <w:hyperlink r:id="rId24" w:history="1">
         <w:proofErr w:type="spellStart"/>
@@ -2736,16 +2991,94 @@
     </w:p>
     <w:p>
       <w:pPr>
-        <w:rPr>
-          <w:b/>
-          <w:bCs/>
-        </w:rPr>
-      </w:pPr>
-      <w:r>
-        <w:rPr>
-          <w:b/>
-          <w:bCs/>
-        </w:rPr>
+        <w:pStyle w:val="NormalWeb"/>
+        <w:shd w:val="clear" w:color="auto" w:fill="FFFFFF"/>
+        <w:spacing w:before="0" w:beforeAutospacing="0" w:after="0" w:afterAutospacing="0"/>
+        <w:rPr>
+          <w:rFonts w:asciiTheme="minorHAnsi" w:hAnsiTheme="minorHAnsi" w:cstheme="minorHAnsi"/>
+          <w:color w:val="2D3B45"/>
+        </w:rPr>
+      </w:pPr>
+    </w:p>
+    <w:p>
+      <w:pPr>
+        <w:pStyle w:val="NormalWeb"/>
+        <w:shd w:val="clear" w:color="auto" w:fill="FFFFFF"/>
+        <w:spacing w:before="0" w:beforeAutospacing="0" w:after="0" w:afterAutospacing="0"/>
+        <w:rPr>
+          <w:rFonts w:asciiTheme="minorHAnsi" w:hAnsiTheme="minorHAnsi" w:cstheme="minorHAnsi"/>
+          <w:color w:val="2D3B45"/>
+        </w:rPr>
+      </w:pPr>
+    </w:p>
+    <w:p>
+      <w:pPr>
+        <w:pStyle w:val="NormalWeb"/>
+        <w:shd w:val="clear" w:color="auto" w:fill="FFFFFF"/>
+        <w:spacing w:before="0" w:beforeAutospacing="0" w:after="0" w:afterAutospacing="0"/>
+        <w:rPr>
+          <w:rFonts w:asciiTheme="minorHAnsi" w:hAnsiTheme="minorHAnsi" w:cstheme="minorHAnsi"/>
+          <w:color w:val="2D3B45"/>
+        </w:rPr>
+      </w:pPr>
+    </w:p>
+    <w:p>
+      <w:pPr>
+        <w:pStyle w:val="NormalWeb"/>
+        <w:shd w:val="clear" w:color="auto" w:fill="FFFFFF"/>
+        <w:spacing w:before="0" w:beforeAutospacing="0" w:after="0" w:afterAutospacing="0"/>
+        <w:rPr>
+          <w:rFonts w:asciiTheme="minorHAnsi" w:hAnsiTheme="minorHAnsi" w:cstheme="minorHAnsi"/>
+          <w:color w:val="2D3B45"/>
+        </w:rPr>
+      </w:pPr>
+    </w:p>
+    <w:p>
+      <w:pPr>
+        <w:pStyle w:val="NormalWeb"/>
+        <w:shd w:val="clear" w:color="auto" w:fill="FFFFFF"/>
+        <w:spacing w:before="0" w:beforeAutospacing="0" w:after="0" w:afterAutospacing="0"/>
+        <w:rPr>
+          <w:rFonts w:asciiTheme="minorHAnsi" w:hAnsiTheme="minorHAnsi" w:cstheme="minorHAnsi"/>
+          <w:color w:val="2D3B45"/>
+        </w:rPr>
+      </w:pPr>
+    </w:p>
+    <w:p>
+      <w:pPr>
+        <w:pStyle w:val="NormalWeb"/>
+        <w:shd w:val="clear" w:color="auto" w:fill="FFFFFF"/>
+        <w:spacing w:before="0" w:beforeAutospacing="0" w:after="0" w:afterAutospacing="0"/>
+        <w:rPr>
+          <w:rFonts w:asciiTheme="minorHAnsi" w:hAnsiTheme="minorHAnsi" w:cstheme="minorHAnsi"/>
+          <w:color w:val="2D3B45"/>
+        </w:rPr>
+      </w:pPr>
+    </w:p>
+    <w:p>
+      <w:pPr>
+        <w:pStyle w:val="NormalWeb"/>
+        <w:shd w:val="clear" w:color="auto" w:fill="FFFFFF"/>
+        <w:spacing w:before="0" w:beforeAutospacing="0" w:after="0" w:afterAutospacing="0"/>
+        <w:rPr>
+          <w:rFonts w:asciiTheme="minorHAnsi" w:hAnsiTheme="minorHAnsi" w:cstheme="minorHAnsi"/>
+          <w:color w:val="2D3B45"/>
+        </w:rPr>
+      </w:pPr>
+    </w:p>
+    <w:p>
+      <w:pPr>
+        <w:rPr>
+          <w:b/>
+          <w:bCs/>
+        </w:rPr>
+      </w:pPr>
+      <w:r>
+        <w:rPr>
+          <w:b/>
+          <w:bCs/>
+        </w:rPr>
+        <w:lastRenderedPageBreak/>
         <w:t>Tentative Course Schedule:</w:t>
       </w:r>
     </w:p>
@@ -2760,14 +3093,253 @@
     <w:p>
       <w:pPr>
         <w:rPr>
-          <w:color w:val="FF0000"/>
-        </w:rPr>
-      </w:pPr>
-      <w:r>
-        <w:rPr>
-          <w:color w:val="FF0000"/>
-        </w:rPr>
-        <w:t>Fill in</w:t>
+          <w:color w:val="000000" w:themeColor="text1"/>
+        </w:rPr>
+      </w:pPr>
+      <w:r>
+        <w:rPr>
+          <w:color w:val="000000" w:themeColor="text1"/>
+        </w:rPr>
+        <w:t>3/28 – 4/1</w:t>
+      </w:r>
+      <w:r>
+        <w:rPr>
+          <w:color w:val="000000" w:themeColor="text1"/>
+        </w:rPr>
+        <w:tab/>
+        <w:t>Review of BIOST 310</w:t>
+      </w:r>
+    </w:p>
+    <w:p>
+      <w:pPr>
+        <w:rPr>
+          <w:color w:val="000000" w:themeColor="text1"/>
+        </w:rPr>
+      </w:pPr>
+      <w:r>
+        <w:rPr>
+          <w:color w:val="000000" w:themeColor="text1"/>
+        </w:rPr>
+        <w:t xml:space="preserve">4/4 – 4/8 </w:t>
+      </w:r>
+      <w:r>
+        <w:rPr>
+          <w:color w:val="000000" w:themeColor="text1"/>
+        </w:rPr>
+        <w:tab/>
+        <w:t>Statistical inference, simple linear regression</w:t>
+      </w:r>
+    </w:p>
+    <w:p>
+      <w:pPr>
+        <w:rPr>
+          <w:color w:val="000000" w:themeColor="text1"/>
+        </w:rPr>
+      </w:pPr>
+      <w:r>
+        <w:rPr>
+          <w:color w:val="000000" w:themeColor="text1"/>
+        </w:rPr>
+        <w:t xml:space="preserve">4/11 – 4/15 </w:t>
+      </w:r>
+      <w:r>
+        <w:rPr>
+          <w:color w:val="000000" w:themeColor="text1"/>
+        </w:rPr>
+        <w:tab/>
+        <w:t>Transformations, multiple li</w:t>
+      </w:r>
+      <w:r>
+        <w:rPr>
+          <w:color w:val="000000" w:themeColor="text1"/>
+        </w:rPr>
+        <w:t>ne</w:t>
+      </w:r>
+      <w:r>
+        <w:rPr>
+          <w:color w:val="000000" w:themeColor="text1"/>
+        </w:rPr>
+        <w:t>ar regression</w:t>
+      </w:r>
+    </w:p>
+    <w:p>
+      <w:pPr>
+        <w:rPr>
+          <w:color w:val="000000" w:themeColor="text1"/>
+        </w:rPr>
+      </w:pPr>
+      <w:r>
+        <w:rPr>
+          <w:color w:val="000000" w:themeColor="text1"/>
+        </w:rPr>
+        <w:t xml:space="preserve">4/18 – 4/22 </w:t>
+      </w:r>
+      <w:r>
+        <w:rPr>
+          <w:color w:val="000000" w:themeColor="text1"/>
+        </w:rPr>
+        <w:tab/>
+        <w:t>Multiple linear regression, precision variables and effect modification</w:t>
+      </w:r>
+    </w:p>
+    <w:p>
+      <w:pPr>
+        <w:rPr>
+          <w:color w:val="000000" w:themeColor="text1"/>
+        </w:rPr>
+      </w:pPr>
+      <w:r>
+        <w:rPr>
+          <w:color w:val="000000" w:themeColor="text1"/>
+        </w:rPr>
+        <w:t>4/25 – 4/29</w:t>
+      </w:r>
+      <w:r>
+        <w:rPr>
+          <w:color w:val="000000" w:themeColor="text1"/>
+        </w:rPr>
+        <w:tab/>
+        <w:t>Prediction, binary outcomes</w:t>
+      </w:r>
+    </w:p>
+    <w:p>
+      <w:pPr>
+        <w:rPr>
+          <w:color w:val="000000" w:themeColor="text1"/>
+        </w:rPr>
+      </w:pPr>
+      <w:r>
+        <w:rPr>
+          <w:color w:val="000000" w:themeColor="text1"/>
+        </w:rPr>
+        <w:t xml:space="preserve">5/2 – 5/6 </w:t>
+      </w:r>
+      <w:r>
+        <w:rPr>
+          <w:color w:val="000000" w:themeColor="text1"/>
+        </w:rPr>
+        <w:tab/>
+        <w:t>Simple logistic regression</w:t>
+      </w:r>
+    </w:p>
+    <w:p>
+      <w:pPr>
+        <w:rPr>
+          <w:color w:val="000000" w:themeColor="text1"/>
+        </w:rPr>
+      </w:pPr>
+      <w:r>
+        <w:rPr>
+          <w:color w:val="000000" w:themeColor="text1"/>
+        </w:rPr>
+        <w:t>5/9 – 5/13</w:t>
+      </w:r>
+      <w:r>
+        <w:rPr>
+          <w:color w:val="000000" w:themeColor="text1"/>
+        </w:rPr>
+        <w:tab/>
+        <w:t>Multiple logistic regression, interpretation &amp; prediction</w:t>
+      </w:r>
+    </w:p>
+    <w:p>
+      <w:pPr>
+        <w:rPr>
+          <w:color w:val="000000" w:themeColor="text1"/>
+        </w:rPr>
+      </w:pPr>
+      <w:r>
+        <w:rPr>
+          <w:color w:val="000000" w:themeColor="text1"/>
+        </w:rPr>
+        <w:t>5/16 – 5/20</w:t>
+      </w:r>
+      <w:r>
+        <w:rPr>
+          <w:color w:val="000000" w:themeColor="text1"/>
+        </w:rPr>
+        <w:tab/>
+        <w:t>Generalized linear models</w:t>
+      </w:r>
+    </w:p>
+    <w:p>
+      <w:pPr>
+        <w:rPr>
+          <w:color w:val="000000" w:themeColor="text1"/>
+        </w:rPr>
+      </w:pPr>
+      <w:r>
+        <w:rPr>
+          <w:color w:val="000000" w:themeColor="text1"/>
+        </w:rPr>
+        <w:t>5/23 – 5/27</w:t>
+      </w:r>
+      <w:r>
+        <w:rPr>
+          <w:color w:val="000000" w:themeColor="text1"/>
+        </w:rPr>
+        <w:tab/>
+        <w:t>Survival data, Cox proportional hazards</w:t>
+      </w:r>
+    </w:p>
+    <w:p>
+      <w:pPr>
+        <w:rPr>
+          <w:color w:val="000000" w:themeColor="text1"/>
+        </w:rPr>
+      </w:pPr>
+      <w:r>
+        <w:rPr>
+          <w:color w:val="000000" w:themeColor="text1"/>
+        </w:rPr>
+        <w:t xml:space="preserve">5/30 </w:t>
+      </w:r>
+      <w:r>
+        <w:rPr>
+          <w:color w:val="000000" w:themeColor="text1"/>
+        </w:rPr>
+        <w:tab/>
+      </w:r>
+      <w:r>
+        <w:rPr>
+          <w:color w:val="000000" w:themeColor="text1"/>
+        </w:rPr>
+        <w:tab/>
+      </w:r>
+      <w:proofErr w:type="gramStart"/>
+      <w:r>
+        <w:rPr>
+          <w:b/>
+          <w:bCs/>
+          <w:color w:val="000000" w:themeColor="text1"/>
+        </w:rPr>
+        <w:t>Memorial day</w:t>
+      </w:r>
+      <w:proofErr w:type="gramEnd"/>
+    </w:p>
+    <w:p>
+      <w:pPr>
+        <w:rPr>
+          <w:color w:val="000000" w:themeColor="text1"/>
+        </w:rPr>
+      </w:pPr>
+      <w:r>
+        <w:rPr>
+          <w:color w:val="000000" w:themeColor="text1"/>
+        </w:rPr>
+        <w:t>6/1 – 6/3</w:t>
+      </w:r>
+      <w:r>
+        <w:rPr>
+          <w:color w:val="000000" w:themeColor="text1"/>
+        </w:rPr>
+        <w:tab/>
+      </w:r>
+      <w:r>
+        <w:rPr>
+          <w:color w:val="000000" w:themeColor="text1"/>
+        </w:rPr>
+        <w:t>Special topics</w:t>
       </w:r>
     </w:p>
     <w:sectPr>

</xml_diff>

<commit_message>
update quiz section on syllabus
</commit_message>
<xml_diff>
--- a/Syllabus.docx
+++ b/Syllabus.docx
@@ -1329,7 +1329,67 @@
         <w:rPr>
           <w:color w:val="000000" w:themeColor="text1"/>
         </w:rPr>
-        <w:t>on material from the most recent week of lectures. Questions will be a mix of multiple choice, True/False, and open response. Quizzes will be graded Monday evening, and you will have 48 hours from Monday 11:59pm P</w:t>
+        <w:t xml:space="preserve">on material from the most recent week of lectures. Questions will be a mix of multiple choice, True/False, and open response. Quizzes will be </w:t>
+      </w:r>
+      <w:r>
+        <w:rPr>
+          <w:color w:val="000000" w:themeColor="text1"/>
+        </w:rPr>
+        <w:t xml:space="preserve">available from 12:01am </w:t>
+      </w:r>
+      <w:r>
+        <w:rPr>
+          <w:color w:val="000000" w:themeColor="text1"/>
+        </w:rPr>
+        <w:t>PDT</w:t>
+      </w:r>
+      <w:r>
+        <w:rPr>
+          <w:color w:val="000000" w:themeColor="text1"/>
+        </w:rPr>
+        <w:t xml:space="preserve"> Monday until 11:59pm </w:t>
+      </w:r>
+      <w:r>
+        <w:rPr>
+          <w:color w:val="000000" w:themeColor="text1"/>
+        </w:rPr>
+        <w:t>PDT</w:t>
+      </w:r>
+      <w:r>
+        <w:rPr>
+          <w:color w:val="000000" w:themeColor="text1"/>
+        </w:rPr>
+        <w:t xml:space="preserve"> Monday. Quizzes will be </w:t>
+      </w:r>
+      <w:r>
+        <w:rPr>
+          <w:color w:val="000000" w:themeColor="text1"/>
+        </w:rPr>
+        <w:t xml:space="preserve">graded </w:t>
+      </w:r>
+      <w:r>
+        <w:rPr>
+          <w:color w:val="000000" w:themeColor="text1"/>
+        </w:rPr>
+        <w:t>on Tuesday</w:t>
+      </w:r>
+      <w:r>
+        <w:rPr>
+          <w:color w:val="000000" w:themeColor="text1"/>
+        </w:rPr>
+        <w:t xml:space="preserve">, and you will have 48 hours from </w:t>
+      </w:r>
+      <w:r>
+        <w:rPr>
+          <w:color w:val="000000" w:themeColor="text1"/>
+        </w:rPr>
+        <w:t xml:space="preserve">Tuesday </w:t>
+      </w:r>
+      <w:r>
+        <w:rPr>
+          <w:color w:val="000000" w:themeColor="text1"/>
+        </w:rPr>
+        <w:t>11:59pm P</w:t>
       </w:r>
       <w:r>
         <w:rPr>
@@ -1341,7 +1401,19 @@
         <w:rPr>
           <w:color w:val="000000" w:themeColor="text1"/>
         </w:rPr>
-        <w:t>T to Wednesday 11:59pm P</w:t>
+        <w:t xml:space="preserve">T to </w:t>
+      </w:r>
+      <w:r>
+        <w:rPr>
+          <w:color w:val="000000" w:themeColor="text1"/>
+        </w:rPr>
+        <w:t>Thursday</w:t>
+      </w:r>
+      <w:r>
+        <w:rPr>
+          <w:color w:val="000000" w:themeColor="text1"/>
+        </w:rPr>
+        <w:t xml:space="preserve"> 11:59pm P</w:t>
       </w:r>
       <w:r>
         <w:rPr>
@@ -1838,6 +1910,7 @@
         </w:rPr>
       </w:pPr>
       <w:r>
+        <w:lastRenderedPageBreak/>
         <w:t>Computing section below).</w:t>
       </w:r>
       <w:r>

</xml_diff>

<commit_message>
change syllabus OH room to TBD
</commit_message>
<xml_diff>
--- a/Syllabus.docx
+++ b/Syllabus.docx
@@ -411,7 +411,7 @@
         <w:rPr>
           <w:color w:val="000000" w:themeColor="text1"/>
         </w:rPr>
-        <w:t>HST 359</w:t>
+        <w:t>TBD</w:t>
       </w:r>
       <w:r>
         <w:rPr>
@@ -492,7 +492,7 @@
         <w:rPr>
           <w:color w:val="000000" w:themeColor="text1"/>
         </w:rPr>
-        <w:t>HST 359</w:t>
+        <w:t>TBD</w:t>
       </w:r>
       <w:r>
         <w:rPr>

</xml_diff>

<commit_message>
update syllabus with OHs and start ch1b slides
</commit_message>
<xml_diff>
--- a/Syllabus.docx
+++ b/Syllabus.docx
@@ -360,7 +360,7 @@
         <w:rPr>
           <w:color w:val="000000" w:themeColor="text1"/>
         </w:rPr>
-        <w:t>TBD</w:t>
+        <w:t>W, 1:30pm – 2:30pm</w:t>
       </w:r>
       <w:r>
         <w:rPr>
@@ -375,27 +375,75 @@
         <w:tab/>
       </w:r>
       <w:r>
+        <w:tab/>
+      </w:r>
+      <w:r>
+        <w:tab/>
+      </w:r>
+      <w:r>
+        <w:tab/>
+      </w:r>
+      <w:r>
+        <w:rPr>
+          <w:color w:val="000000" w:themeColor="text1"/>
+        </w:rPr>
+        <w:t>(</w:t>
+      </w:r>
+      <w:r>
+        <w:rPr>
+          <w:color w:val="000000" w:themeColor="text1"/>
+        </w:rPr>
+        <w:t>HRC 375</w:t>
+      </w:r>
+      <w:r>
+        <w:rPr>
+          <w:color w:val="000000" w:themeColor="text1"/>
+        </w:rPr>
+        <w:t>)</w:t>
+      </w:r>
+    </w:p>
+    <w:p>
+      <w:r>
+        <w:tab/>
+      </w:r>
+      <w:r>
+        <w:tab/>
+      </w:r>
+      <w:r>
+        <w:tab/>
+        <w:t>Charlie</w:t>
+      </w:r>
+      <w:r>
+        <w:rPr>
+          <w:color w:val="000000" w:themeColor="text1"/>
+        </w:rPr>
+        <w:t xml:space="preserve">: </w:t>
+      </w:r>
+      <w:r>
+        <w:rPr>
+          <w:color w:val="000000" w:themeColor="text1"/>
+        </w:rPr>
+        <w:t>M, 1:30pm – 2:30pm</w:t>
+      </w:r>
+      <w:r>
+        <w:rPr>
+          <w:color w:val="000000" w:themeColor="text1"/>
+        </w:rPr>
+        <w:t>*</w:t>
+      </w:r>
+      <w:r>
+        <w:rPr>
+          <w:color w:val="000000" w:themeColor="text1"/>
+        </w:rPr>
+        <w:tab/>
+      </w:r>
+      <w:r>
         <w:rPr>
           <w:color w:val="FF0000"/>
         </w:rPr>
         <w:tab/>
       </w:r>
       <w:r>
-        <w:rPr>
-          <w:color w:val="FF0000"/>
-        </w:rPr>
-        <w:tab/>
-      </w:r>
-      <w:r>
-        <w:rPr>
-          <w:color w:val="FF0000"/>
-        </w:rPr>
-        <w:tab/>
-      </w:r>
-      <w:r>
-        <w:tab/>
-      </w:r>
-      <w:r>
         <w:tab/>
       </w:r>
       <w:r>
@@ -411,88 +459,7 @@
         <w:rPr>
           <w:color w:val="000000" w:themeColor="text1"/>
         </w:rPr>
-        <w:t>TBD</w:t>
-      </w:r>
-      <w:r>
-        <w:rPr>
-          <w:color w:val="000000" w:themeColor="text1"/>
-        </w:rPr>
-        <w:t>)</w:t>
-      </w:r>
-    </w:p>
-    <w:p>
-      <w:r>
-        <w:tab/>
-      </w:r>
-      <w:r>
-        <w:tab/>
-      </w:r>
-      <w:r>
-        <w:tab/>
-        <w:t>Charlie</w:t>
-      </w:r>
-      <w:r>
-        <w:rPr>
-          <w:color w:val="000000" w:themeColor="text1"/>
-        </w:rPr>
-        <w:t xml:space="preserve">: </w:t>
-      </w:r>
-      <w:r>
-        <w:rPr>
-          <w:color w:val="000000" w:themeColor="text1"/>
-        </w:rPr>
-        <w:t>TBD</w:t>
-      </w:r>
-      <w:r>
-        <w:rPr>
-          <w:color w:val="000000" w:themeColor="text1"/>
-        </w:rPr>
-        <w:t>*</w:t>
-      </w:r>
-      <w:r>
-        <w:rPr>
-          <w:color w:val="000000" w:themeColor="text1"/>
-        </w:rPr>
-        <w:tab/>
-      </w:r>
-      <w:r>
-        <w:rPr>
-          <w:color w:val="FF0000"/>
-        </w:rPr>
-        <w:tab/>
-      </w:r>
-      <w:r>
-        <w:rPr>
-          <w:color w:val="FF0000"/>
-        </w:rPr>
-        <w:tab/>
-      </w:r>
-      <w:r>
-        <w:rPr>
-          <w:color w:val="FF0000"/>
-        </w:rPr>
-        <w:tab/>
-      </w:r>
-      <w:r>
-        <w:tab/>
-      </w:r>
-      <w:r>
-        <w:tab/>
-      </w:r>
-      <w:r>
-        <w:tab/>
-      </w:r>
-      <w:r>
-        <w:rPr>
-          <w:color w:val="000000" w:themeColor="text1"/>
-        </w:rPr>
-        <w:t>(</w:t>
-      </w:r>
-      <w:r>
-        <w:rPr>
-          <w:color w:val="000000" w:themeColor="text1"/>
-        </w:rPr>
-        <w:t>TBD</w:t>
+        <w:t>HRC 375</w:t>
       </w:r>
       <w:r>
         <w:rPr>
@@ -4755,25 +4722,25 @@
       </w:rPr>
     </w:lvl>
   </w:abstractNum>
-  <w:num w:numId="1">
+  <w:num w:numId="1" w16cid:durableId="1553074189">
     <w:abstractNumId w:val="5"/>
   </w:num>
-  <w:num w:numId="2">
+  <w:num w:numId="2" w16cid:durableId="1005010204">
     <w:abstractNumId w:val="6"/>
   </w:num>
-  <w:num w:numId="3">
+  <w:num w:numId="3" w16cid:durableId="1904024266">
     <w:abstractNumId w:val="1"/>
   </w:num>
-  <w:num w:numId="4">
+  <w:num w:numId="4" w16cid:durableId="1014721552">
     <w:abstractNumId w:val="2"/>
   </w:num>
-  <w:num w:numId="5">
+  <w:num w:numId="5" w16cid:durableId="353071953">
     <w:abstractNumId w:val="4"/>
   </w:num>
-  <w:num w:numId="6">
+  <w:num w:numId="6" w16cid:durableId="188417519">
     <w:abstractNumId w:val="3"/>
   </w:num>
-  <w:num w:numId="7">
+  <w:num w:numId="7" w16cid:durableId="1820534850">
     <w:abstractNumId w:val="0"/>
   </w:num>
 </w:numbering>

</xml_diff>